<commit_message>
BPN diagram added to Project plan
</commit_message>
<xml_diff>
--- a/Documents/Project Plan v1.5.docx
+++ b/Documents/Project Plan v1.5.docx
@@ -1,6 +1,6 @@
 
 <file path=word/document.xml><?xml version="1.0" encoding="utf-8"?>
-<w:document xmlns:wpc="http://schemas.microsoft.com/office/word/2010/wordprocessingCanvas" xmlns:cx="http://schemas.microsoft.com/office/drawing/2014/chartex" xmlns:cx1="http://schemas.microsoft.com/office/drawing/2015/9/8/chartex" xmlns:mc="http://schemas.openxmlformats.org/markup-compatibility/2006" xmlns:o="urn:schemas-microsoft-com:office:office" xmlns:r="http://schemas.openxmlformats.org/officeDocument/2006/relationships" xmlns:m="http://schemas.openxmlformats.org/officeDocument/2006/math" xmlns:v="urn:schemas-microsoft-com:vml" xmlns:wp14="http://schemas.microsoft.com/office/word/2010/wordprocessingDrawing" xmlns:wp="http://schemas.openxmlformats.org/drawingml/2006/wordprocessingDrawing" xmlns:w10="urn:schemas-microsoft-com:office:word" xmlns:w="http://schemas.openxmlformats.org/wordprocessingml/2006/main" xmlns:w14="http://schemas.microsoft.com/office/word/2010/wordml" xmlns:w15="http://schemas.microsoft.com/office/word/2012/wordml" xmlns:w16se="http://schemas.microsoft.com/office/word/2015/wordml/symex" xmlns:wpg="http://schemas.microsoft.com/office/word/2010/wordprocessingGroup" xmlns:wpi="http://schemas.microsoft.com/office/word/2010/wordprocessingInk" xmlns:wne="http://schemas.microsoft.com/office/word/2006/wordml" xmlns:wps="http://schemas.microsoft.com/office/word/2010/wordprocessingShape" mc:Ignorable="w14 w15 w16se wp14">
+<w:document xmlns:wpc="http://schemas.microsoft.com/office/word/2010/wordprocessingCanvas" xmlns:cx="http://schemas.microsoft.com/office/drawing/2014/chartex" xmlns:cx1="http://schemas.microsoft.com/office/drawing/2015/9/8/chartex" xmlns:cx2="http://schemas.microsoft.com/office/drawing/2015/10/21/chartex" xmlns:cx3="http://schemas.microsoft.com/office/drawing/2016/5/9/chartex" xmlns:cx4="http://schemas.microsoft.com/office/drawing/2016/5/10/chartex" xmlns:cx5="http://schemas.microsoft.com/office/drawing/2016/5/11/chartex" xmlns:cx6="http://schemas.microsoft.com/office/drawing/2016/5/12/chartex" xmlns:cx7="http://schemas.microsoft.com/office/drawing/2016/5/13/chartex" xmlns:cx8="http://schemas.microsoft.com/office/drawing/2016/5/14/chartex" xmlns:mc="http://schemas.openxmlformats.org/markup-compatibility/2006" xmlns:aink="http://schemas.microsoft.com/office/drawing/2016/ink" xmlns:am3d="http://schemas.microsoft.com/office/drawing/2017/model3d" xmlns:o="urn:schemas-microsoft-com:office:office" xmlns:r="http://schemas.openxmlformats.org/officeDocument/2006/relationships" xmlns:m="http://schemas.openxmlformats.org/officeDocument/2006/math" xmlns:v="urn:schemas-microsoft-com:vml" xmlns:wp14="http://schemas.microsoft.com/office/word/2010/wordprocessingDrawing" xmlns:wp="http://schemas.openxmlformats.org/drawingml/2006/wordprocessingDrawing" xmlns:w10="urn:schemas-microsoft-com:office:word" xmlns:w="http://schemas.openxmlformats.org/wordprocessingml/2006/main" xmlns:w14="http://schemas.microsoft.com/office/word/2010/wordml" xmlns:w15="http://schemas.microsoft.com/office/word/2012/wordml" xmlns:w16cex="http://schemas.microsoft.com/office/word/2018/wordml/cex" xmlns:w16cid="http://schemas.microsoft.com/office/word/2016/wordml/cid" xmlns:w16="http://schemas.microsoft.com/office/word/2018/wordml" xmlns:w16se="http://schemas.microsoft.com/office/word/2015/wordml/symex" xmlns:wpg="http://schemas.microsoft.com/office/word/2010/wordprocessingGroup" xmlns:wpi="http://schemas.microsoft.com/office/word/2010/wordprocessingInk" xmlns:wne="http://schemas.microsoft.com/office/word/2006/wordml" xmlns:wps="http://schemas.microsoft.com/office/word/2010/wordprocessingShape" mc:Ignorable="w14 w15 w16se w16cid w16 w16cex wp14">
   <w:body>
     <w:p/>
     <w:p/>
@@ -4758,23 +4758,7 @@
                 <w:i/>
                 <w:lang w:val="en-US"/>
               </w:rPr>
-              <w:t xml:space="preserve"> </w:t>
-            </w:r>
-            <w:proofErr w:type="spellStart"/>
-            <w:r>
-              <w:rPr>
-                <w:i/>
-                <w:lang w:val="en-US"/>
-              </w:rPr>
-              <w:t>nr</w:t>
-            </w:r>
-            <w:proofErr w:type="spellEnd"/>
-            <w:r>
-              <w:rPr>
-                <w:i/>
-                <w:lang w:val="en-US"/>
-              </w:rPr>
-              <w:t>).</w:t>
+              <w:t xml:space="preserve"> nr).</w:t>
             </w:r>
           </w:p>
           <w:p>
@@ -7953,23 +7937,7 @@
           <w:b/>
           <w:lang w:val="en-US"/>
         </w:rPr>
-        <w:t xml:space="preserve">Who’s </w:t>
-      </w:r>
-      <w:proofErr w:type="gramStart"/>
-      <w:r>
-        <w:rPr>
-          <w:b/>
-          <w:lang w:val="en-US"/>
-        </w:rPr>
-        <w:t>Going</w:t>
-      </w:r>
-      <w:proofErr w:type="gramEnd"/>
-      <w:r>
-        <w:rPr>
-          <w:b/>
-          <w:lang w:val="en-US"/>
-        </w:rPr>
-        <w:t xml:space="preserve"> to Perform the T</w:t>
+        <w:t>Who’s Going to Perform the T</w:t>
       </w:r>
       <w:r>
         <w:rPr>
@@ -8287,8 +8255,6 @@
       <w:r>
         <w:t xml:space="preserve"> </w:t>
       </w:r>
-      <w:bookmarkStart w:id="64" w:name="_GoBack"/>
-      <w:bookmarkEnd w:id="64"/>
     </w:p>
     <w:p>
       <w:pPr>
@@ -8319,22 +8285,22 @@
           <w:lang w:val="en-US"/>
         </w:rPr>
       </w:pPr>
-      <w:bookmarkStart w:id="65" w:name="_Toc327581073"/>
-      <w:bookmarkStart w:id="66" w:name="_Toc327581623"/>
-      <w:bookmarkStart w:id="67" w:name="_Toc327583403"/>
+      <w:bookmarkStart w:id="64" w:name="_Toc327581073"/>
+      <w:bookmarkStart w:id="65" w:name="_Toc327581623"/>
+      <w:bookmarkStart w:id="66" w:name="_Toc327583403"/>
     </w:p>
     <w:p>
       <w:pPr>
         <w:pStyle w:val="Heading2"/>
       </w:pPr>
-      <w:bookmarkStart w:id="68" w:name="_Toc42673531"/>
+      <w:bookmarkStart w:id="67" w:name="_Toc42673531"/>
+      <w:bookmarkEnd w:id="64"/>
       <w:bookmarkEnd w:id="65"/>
       <w:bookmarkEnd w:id="66"/>
+      <w:r>
+        <w:t>Risk and mitigation</w:t>
+      </w:r>
       <w:bookmarkEnd w:id="67"/>
-      <w:r>
-        <w:t>Risk and mitigation</w:t>
-      </w:r>
-      <w:bookmarkEnd w:id="68"/>
     </w:p>
     <w:p/>
     <w:tbl>
@@ -8919,9 +8885,73 @@
           <w:lang w:val="en-US"/>
         </w:rPr>
       </w:pPr>
+      <w:r>
+        <w:rPr>
+          <w:rFonts w:cs="Arial"/>
+          <w:lang w:val="en-US"/>
+        </w:rPr>
+        <w:t xml:space="preserve">BPN diagram: </w:t>
+      </w:r>
+    </w:p>
+    <w:p>
+      <w:pPr>
+        <w:jc w:val="center"/>
+        <w:rPr>
+          <w:rFonts w:cs="Arial"/>
+          <w:lang w:val="en-US"/>
+        </w:rPr>
+      </w:pPr>
+      <w:r>
+        <w:rPr>
+          <w:rFonts w:cs="Arial"/>
+          <w:noProof/>
+          <w:lang w:val="en-US"/>
+        </w:rPr>
+        <w:drawing>
+          <wp:inline distT="0" distB="0" distL="0" distR="0" wp14:anchorId="32218989" wp14:editId="5C1B05C3">
+            <wp:extent cx="4924425" cy="2859617"/>
+            <wp:effectExtent l="0" t="0" r="0" b="0"/>
+            <wp:docPr id="1" name="Picture 1" descr="Diagram, schematic&#10;&#10;Description automatically generated"/>
+            <wp:cNvGraphicFramePr>
+              <a:graphicFrameLocks xmlns:a="http://schemas.openxmlformats.org/drawingml/2006/main" noChangeAspect="1"/>
+            </wp:cNvGraphicFramePr>
+            <a:graphic xmlns:a="http://schemas.openxmlformats.org/drawingml/2006/main">
+              <a:graphicData uri="http://schemas.openxmlformats.org/drawingml/2006/picture">
+                <pic:pic xmlns:pic="http://schemas.openxmlformats.org/drawingml/2006/picture">
+                  <pic:nvPicPr>
+                    <pic:cNvPr id="1" name="Picture 1" descr="Diagram, schematic&#10;&#10;Description automatically generated"/>
+                    <pic:cNvPicPr/>
+                  </pic:nvPicPr>
+                  <pic:blipFill>
+                    <a:blip r:embed="rId13">
+                      <a:extLst>
+                        <a:ext uri="{28A0092B-C50C-407E-A947-70E740481C1C}">
+                          <a14:useLocalDpi xmlns:a14="http://schemas.microsoft.com/office/drawing/2010/main" val="0"/>
+                        </a:ext>
+                      </a:extLst>
+                    </a:blip>
+                    <a:stretch>
+                      <a:fillRect/>
+                    </a:stretch>
+                  </pic:blipFill>
+                  <pic:spPr>
+                    <a:xfrm>
+                      <a:off x="0" y="0"/>
+                      <a:ext cx="4927957" cy="2861668"/>
+                    </a:xfrm>
+                    <a:prstGeom prst="rect">
+                      <a:avLst/>
+                    </a:prstGeom>
+                  </pic:spPr>
+                </pic:pic>
+              </a:graphicData>
+            </a:graphic>
+          </wp:inline>
+        </w:drawing>
+      </w:r>
     </w:p>
     <w:sectPr>
-      <w:footerReference w:type="default" r:id="rId13"/>
+      <w:footerReference w:type="default" r:id="rId14"/>
       <w:pgSz w:w="11906" w:h="16838"/>
       <w:pgMar w:top="1948" w:right="1183" w:bottom="1702" w:left="1417" w:header="708" w:footer="708" w:gutter="0"/>
       <w:cols w:space="708"/>
@@ -8932,7 +8962,7 @@
 </file>
 
 <file path=word/endnotes.xml><?xml version="1.0" encoding="utf-8"?>
-<w:endnotes xmlns:wpc="http://schemas.microsoft.com/office/word/2010/wordprocessingCanvas" xmlns:cx="http://schemas.microsoft.com/office/drawing/2014/chartex" xmlns:cx1="http://schemas.microsoft.com/office/drawing/2015/9/8/chartex" xmlns:mc="http://schemas.openxmlformats.org/markup-compatibility/2006" xmlns:o="urn:schemas-microsoft-com:office:office" xmlns:r="http://schemas.openxmlformats.org/officeDocument/2006/relationships" xmlns:m="http://schemas.openxmlformats.org/officeDocument/2006/math" xmlns:v="urn:schemas-microsoft-com:vml" xmlns:wp14="http://schemas.microsoft.com/office/word/2010/wordprocessingDrawing" xmlns:wp="http://schemas.openxmlformats.org/drawingml/2006/wordprocessingDrawing" xmlns:w10="urn:schemas-microsoft-com:office:word" xmlns:w="http://schemas.openxmlformats.org/wordprocessingml/2006/main" xmlns:w14="http://schemas.microsoft.com/office/word/2010/wordml" xmlns:w15="http://schemas.microsoft.com/office/word/2012/wordml" xmlns:w16se="http://schemas.microsoft.com/office/word/2015/wordml/symex" xmlns:wpg="http://schemas.microsoft.com/office/word/2010/wordprocessingGroup" xmlns:wpi="http://schemas.microsoft.com/office/word/2010/wordprocessingInk" xmlns:wne="http://schemas.microsoft.com/office/word/2006/wordml" xmlns:wps="http://schemas.microsoft.com/office/word/2010/wordprocessingShape" mc:Ignorable="w14 w15 w16se wp14">
+<w:endnotes xmlns:wpc="http://schemas.microsoft.com/office/word/2010/wordprocessingCanvas" xmlns:cx="http://schemas.microsoft.com/office/drawing/2014/chartex" xmlns:cx1="http://schemas.microsoft.com/office/drawing/2015/9/8/chartex" xmlns:cx2="http://schemas.microsoft.com/office/drawing/2015/10/21/chartex" xmlns:cx3="http://schemas.microsoft.com/office/drawing/2016/5/9/chartex" xmlns:cx4="http://schemas.microsoft.com/office/drawing/2016/5/10/chartex" xmlns:cx5="http://schemas.microsoft.com/office/drawing/2016/5/11/chartex" xmlns:cx6="http://schemas.microsoft.com/office/drawing/2016/5/12/chartex" xmlns:cx7="http://schemas.microsoft.com/office/drawing/2016/5/13/chartex" xmlns:cx8="http://schemas.microsoft.com/office/drawing/2016/5/14/chartex" xmlns:mc="http://schemas.openxmlformats.org/markup-compatibility/2006" xmlns:aink="http://schemas.microsoft.com/office/drawing/2016/ink" xmlns:am3d="http://schemas.microsoft.com/office/drawing/2017/model3d" xmlns:o="urn:schemas-microsoft-com:office:office" xmlns:r="http://schemas.openxmlformats.org/officeDocument/2006/relationships" xmlns:m="http://schemas.openxmlformats.org/officeDocument/2006/math" xmlns:v="urn:schemas-microsoft-com:vml" xmlns:wp14="http://schemas.microsoft.com/office/word/2010/wordprocessingDrawing" xmlns:wp="http://schemas.openxmlformats.org/drawingml/2006/wordprocessingDrawing" xmlns:w10="urn:schemas-microsoft-com:office:word" xmlns:w="http://schemas.openxmlformats.org/wordprocessingml/2006/main" xmlns:w14="http://schemas.microsoft.com/office/word/2010/wordml" xmlns:w15="http://schemas.microsoft.com/office/word/2012/wordml" xmlns:w16cex="http://schemas.microsoft.com/office/word/2018/wordml/cex" xmlns:w16cid="http://schemas.microsoft.com/office/word/2016/wordml/cid" xmlns:w16="http://schemas.microsoft.com/office/word/2018/wordml" xmlns:w16se="http://schemas.microsoft.com/office/word/2015/wordml/symex" xmlns:wpg="http://schemas.microsoft.com/office/word/2010/wordprocessingGroup" xmlns:wpi="http://schemas.microsoft.com/office/word/2010/wordprocessingInk" xmlns:wne="http://schemas.microsoft.com/office/word/2006/wordml" xmlns:wps="http://schemas.microsoft.com/office/word/2010/wordprocessingShape" mc:Ignorable="w14 w15 w16se w16cid w16 w16cex wp14">
   <w:endnote w:type="separator" w:id="-1">
     <w:p>
       <w:r>
@@ -8951,7 +8981,7 @@
 </file>
 
 <file path=word/footer1.xml><?xml version="1.0" encoding="utf-8"?>
-<w:ftr xmlns:wpc="http://schemas.microsoft.com/office/word/2010/wordprocessingCanvas" xmlns:cx="http://schemas.microsoft.com/office/drawing/2014/chartex" xmlns:cx1="http://schemas.microsoft.com/office/drawing/2015/9/8/chartex" xmlns:mc="http://schemas.openxmlformats.org/markup-compatibility/2006" xmlns:o="urn:schemas-microsoft-com:office:office" xmlns:r="http://schemas.openxmlformats.org/officeDocument/2006/relationships" xmlns:m="http://schemas.openxmlformats.org/officeDocument/2006/math" xmlns:v="urn:schemas-microsoft-com:vml" xmlns:wp14="http://schemas.microsoft.com/office/word/2010/wordprocessingDrawing" xmlns:wp="http://schemas.openxmlformats.org/drawingml/2006/wordprocessingDrawing" xmlns:w10="urn:schemas-microsoft-com:office:word" xmlns:w="http://schemas.openxmlformats.org/wordprocessingml/2006/main" xmlns:w14="http://schemas.microsoft.com/office/word/2010/wordml" xmlns:w15="http://schemas.microsoft.com/office/word/2012/wordml" xmlns:w16se="http://schemas.microsoft.com/office/word/2015/wordml/symex" xmlns:wpg="http://schemas.microsoft.com/office/word/2010/wordprocessingGroup" xmlns:wpi="http://schemas.microsoft.com/office/word/2010/wordprocessingInk" xmlns:wne="http://schemas.microsoft.com/office/word/2006/wordml" xmlns:wps="http://schemas.microsoft.com/office/word/2010/wordprocessingShape" mc:Ignorable="w14 w15 w16se wp14">
+<w:ftr xmlns:wpc="http://schemas.microsoft.com/office/word/2010/wordprocessingCanvas" xmlns:cx="http://schemas.microsoft.com/office/drawing/2014/chartex" xmlns:cx1="http://schemas.microsoft.com/office/drawing/2015/9/8/chartex" xmlns:cx2="http://schemas.microsoft.com/office/drawing/2015/10/21/chartex" xmlns:cx3="http://schemas.microsoft.com/office/drawing/2016/5/9/chartex" xmlns:cx4="http://schemas.microsoft.com/office/drawing/2016/5/10/chartex" xmlns:cx5="http://schemas.microsoft.com/office/drawing/2016/5/11/chartex" xmlns:cx6="http://schemas.microsoft.com/office/drawing/2016/5/12/chartex" xmlns:cx7="http://schemas.microsoft.com/office/drawing/2016/5/13/chartex" xmlns:cx8="http://schemas.microsoft.com/office/drawing/2016/5/14/chartex" xmlns:mc="http://schemas.openxmlformats.org/markup-compatibility/2006" xmlns:aink="http://schemas.microsoft.com/office/drawing/2016/ink" xmlns:am3d="http://schemas.microsoft.com/office/drawing/2017/model3d" xmlns:o="urn:schemas-microsoft-com:office:office" xmlns:r="http://schemas.openxmlformats.org/officeDocument/2006/relationships" xmlns:m="http://schemas.openxmlformats.org/officeDocument/2006/math" xmlns:v="urn:schemas-microsoft-com:vml" xmlns:wp14="http://schemas.microsoft.com/office/word/2010/wordprocessingDrawing" xmlns:wp="http://schemas.openxmlformats.org/drawingml/2006/wordprocessingDrawing" xmlns:w10="urn:schemas-microsoft-com:office:word" xmlns:w="http://schemas.openxmlformats.org/wordprocessingml/2006/main" xmlns:w14="http://schemas.microsoft.com/office/word/2010/wordml" xmlns:w15="http://schemas.microsoft.com/office/word/2012/wordml" xmlns:w16cex="http://schemas.microsoft.com/office/word/2018/wordml/cex" xmlns:w16cid="http://schemas.microsoft.com/office/word/2016/wordml/cid" xmlns:w16="http://schemas.microsoft.com/office/word/2018/wordml" xmlns:w16se="http://schemas.microsoft.com/office/word/2015/wordml/symex" xmlns:wpg="http://schemas.microsoft.com/office/word/2010/wordprocessingGroup" xmlns:wpi="http://schemas.microsoft.com/office/word/2010/wordprocessingInk" xmlns:wne="http://schemas.microsoft.com/office/word/2006/wordml" xmlns:wps="http://schemas.microsoft.com/office/word/2010/wordprocessingShape" mc:Ignorable="w14 w15 w16se w16cid w16 w16cex wp14">
   <w:p>
     <w:pPr>
       <w:tabs>
@@ -9105,7 +9135,7 @@
 </file>
 
 <file path=word/footnotes.xml><?xml version="1.0" encoding="utf-8"?>
-<w:footnotes xmlns:wpc="http://schemas.microsoft.com/office/word/2010/wordprocessingCanvas" xmlns:cx="http://schemas.microsoft.com/office/drawing/2014/chartex" xmlns:cx1="http://schemas.microsoft.com/office/drawing/2015/9/8/chartex" xmlns:mc="http://schemas.openxmlformats.org/markup-compatibility/2006" xmlns:o="urn:schemas-microsoft-com:office:office" xmlns:r="http://schemas.openxmlformats.org/officeDocument/2006/relationships" xmlns:m="http://schemas.openxmlformats.org/officeDocument/2006/math" xmlns:v="urn:schemas-microsoft-com:vml" xmlns:wp14="http://schemas.microsoft.com/office/word/2010/wordprocessingDrawing" xmlns:wp="http://schemas.openxmlformats.org/drawingml/2006/wordprocessingDrawing" xmlns:w10="urn:schemas-microsoft-com:office:word" xmlns:w="http://schemas.openxmlformats.org/wordprocessingml/2006/main" xmlns:w14="http://schemas.microsoft.com/office/word/2010/wordml" xmlns:w15="http://schemas.microsoft.com/office/word/2012/wordml" xmlns:w16se="http://schemas.microsoft.com/office/word/2015/wordml/symex" xmlns:wpg="http://schemas.microsoft.com/office/word/2010/wordprocessingGroup" xmlns:wpi="http://schemas.microsoft.com/office/word/2010/wordprocessingInk" xmlns:wne="http://schemas.microsoft.com/office/word/2006/wordml" xmlns:wps="http://schemas.microsoft.com/office/word/2010/wordprocessingShape" mc:Ignorable="w14 w15 w16se wp14">
+<w:footnotes xmlns:wpc="http://schemas.microsoft.com/office/word/2010/wordprocessingCanvas" xmlns:cx="http://schemas.microsoft.com/office/drawing/2014/chartex" xmlns:cx1="http://schemas.microsoft.com/office/drawing/2015/9/8/chartex" xmlns:cx2="http://schemas.microsoft.com/office/drawing/2015/10/21/chartex" xmlns:cx3="http://schemas.microsoft.com/office/drawing/2016/5/9/chartex" xmlns:cx4="http://schemas.microsoft.com/office/drawing/2016/5/10/chartex" xmlns:cx5="http://schemas.microsoft.com/office/drawing/2016/5/11/chartex" xmlns:cx6="http://schemas.microsoft.com/office/drawing/2016/5/12/chartex" xmlns:cx7="http://schemas.microsoft.com/office/drawing/2016/5/13/chartex" xmlns:cx8="http://schemas.microsoft.com/office/drawing/2016/5/14/chartex" xmlns:mc="http://schemas.openxmlformats.org/markup-compatibility/2006" xmlns:aink="http://schemas.microsoft.com/office/drawing/2016/ink" xmlns:am3d="http://schemas.microsoft.com/office/drawing/2017/model3d" xmlns:o="urn:schemas-microsoft-com:office:office" xmlns:r="http://schemas.openxmlformats.org/officeDocument/2006/relationships" xmlns:m="http://schemas.openxmlformats.org/officeDocument/2006/math" xmlns:v="urn:schemas-microsoft-com:vml" xmlns:wp14="http://schemas.microsoft.com/office/word/2010/wordprocessingDrawing" xmlns:wp="http://schemas.openxmlformats.org/drawingml/2006/wordprocessingDrawing" xmlns:w10="urn:schemas-microsoft-com:office:word" xmlns:w="http://schemas.openxmlformats.org/wordprocessingml/2006/main" xmlns:w14="http://schemas.microsoft.com/office/word/2010/wordml" xmlns:w15="http://schemas.microsoft.com/office/word/2012/wordml" xmlns:w16cex="http://schemas.microsoft.com/office/word/2018/wordml/cex" xmlns:w16cid="http://schemas.microsoft.com/office/word/2016/wordml/cid" xmlns:w16="http://schemas.microsoft.com/office/word/2018/wordml" xmlns:w16se="http://schemas.microsoft.com/office/word/2015/wordml/symex" xmlns:wpg="http://schemas.microsoft.com/office/word/2010/wordprocessingGroup" xmlns:wpi="http://schemas.microsoft.com/office/word/2010/wordprocessingInk" xmlns:wne="http://schemas.microsoft.com/office/word/2006/wordml" xmlns:wps="http://schemas.microsoft.com/office/word/2010/wordprocessingShape" mc:Ignorable="w14 w15 w16se w16cid w16 w16cex wp14">
   <w:footnote w:type="separator" w:id="-1">
     <w:p>
       <w:r>
@@ -9124,7 +9154,7 @@
 </file>
 
 <file path=word/numbering.xml><?xml version="1.0" encoding="utf-8"?>
-<w:numbering xmlns:wpc="http://schemas.microsoft.com/office/word/2010/wordprocessingCanvas" xmlns:cx="http://schemas.microsoft.com/office/drawing/2014/chartex" xmlns:cx1="http://schemas.microsoft.com/office/drawing/2015/9/8/chartex" xmlns:mc="http://schemas.openxmlformats.org/markup-compatibility/2006" xmlns:o="urn:schemas-microsoft-com:office:office" xmlns:r="http://schemas.openxmlformats.org/officeDocument/2006/relationships" xmlns:m="http://schemas.openxmlformats.org/officeDocument/2006/math" xmlns:v="urn:schemas-microsoft-com:vml" xmlns:wp14="http://schemas.microsoft.com/office/word/2010/wordprocessingDrawing" xmlns:wp="http://schemas.openxmlformats.org/drawingml/2006/wordprocessingDrawing" xmlns:w10="urn:schemas-microsoft-com:office:word" xmlns:w="http://schemas.openxmlformats.org/wordprocessingml/2006/main" xmlns:w14="http://schemas.microsoft.com/office/word/2010/wordml" xmlns:w15="http://schemas.microsoft.com/office/word/2012/wordml" xmlns:w16se="http://schemas.microsoft.com/office/word/2015/wordml/symex" xmlns:wpg="http://schemas.microsoft.com/office/word/2010/wordprocessingGroup" xmlns:wpi="http://schemas.microsoft.com/office/word/2010/wordprocessingInk" xmlns:wne="http://schemas.microsoft.com/office/word/2006/wordml" xmlns:wps="http://schemas.microsoft.com/office/word/2010/wordprocessingShape" mc:Ignorable="w14 w15 w16se wp14">
+<w:numbering xmlns:wpc="http://schemas.microsoft.com/office/word/2010/wordprocessingCanvas" xmlns:cx="http://schemas.microsoft.com/office/drawing/2014/chartex" xmlns:cx1="http://schemas.microsoft.com/office/drawing/2015/9/8/chartex" xmlns:cx2="http://schemas.microsoft.com/office/drawing/2015/10/21/chartex" xmlns:cx3="http://schemas.microsoft.com/office/drawing/2016/5/9/chartex" xmlns:cx4="http://schemas.microsoft.com/office/drawing/2016/5/10/chartex" xmlns:cx5="http://schemas.microsoft.com/office/drawing/2016/5/11/chartex" xmlns:cx6="http://schemas.microsoft.com/office/drawing/2016/5/12/chartex" xmlns:cx7="http://schemas.microsoft.com/office/drawing/2016/5/13/chartex" xmlns:cx8="http://schemas.microsoft.com/office/drawing/2016/5/14/chartex" xmlns:mc="http://schemas.openxmlformats.org/markup-compatibility/2006" xmlns:aink="http://schemas.microsoft.com/office/drawing/2016/ink" xmlns:am3d="http://schemas.microsoft.com/office/drawing/2017/model3d" xmlns:o="urn:schemas-microsoft-com:office:office" xmlns:r="http://schemas.openxmlformats.org/officeDocument/2006/relationships" xmlns:m="http://schemas.openxmlformats.org/officeDocument/2006/math" xmlns:v="urn:schemas-microsoft-com:vml" xmlns:wp14="http://schemas.microsoft.com/office/word/2010/wordprocessingDrawing" xmlns:wp="http://schemas.openxmlformats.org/drawingml/2006/wordprocessingDrawing" xmlns:w10="urn:schemas-microsoft-com:office:word" xmlns:w="http://schemas.openxmlformats.org/wordprocessingml/2006/main" xmlns:w14="http://schemas.microsoft.com/office/word/2010/wordml" xmlns:w15="http://schemas.microsoft.com/office/word/2012/wordml" xmlns:w16cex="http://schemas.microsoft.com/office/word/2018/wordml/cex" xmlns:w16cid="http://schemas.microsoft.com/office/word/2016/wordml/cid" xmlns:w16="http://schemas.microsoft.com/office/word/2018/wordml" xmlns:w16se="http://schemas.microsoft.com/office/word/2015/wordml/symex" xmlns:wpg="http://schemas.microsoft.com/office/word/2010/wordprocessingGroup" xmlns:wpi="http://schemas.microsoft.com/office/word/2010/wordprocessingInk" xmlns:wne="http://schemas.microsoft.com/office/word/2006/wordml" xmlns:wps="http://schemas.microsoft.com/office/word/2010/wordprocessingShape" mc:Ignorable="w14 w15 w16se w16cid w16 w16cex wp14">
   <w:abstractNum w:abstractNumId="0" w15:restartNumberingAfterBreak="0">
     <w:nsid w:val="FFFFFF88"/>
     <w:multiLevelType w:val="singleLevel"/>
@@ -11221,7 +11251,7 @@
 </file>
 
 <file path=word/styles.xml><?xml version="1.0" encoding="utf-8"?>
-<w:styles xmlns:mc="http://schemas.openxmlformats.org/markup-compatibility/2006" xmlns:r="http://schemas.openxmlformats.org/officeDocument/2006/relationships" xmlns:w="http://schemas.openxmlformats.org/wordprocessingml/2006/main" xmlns:w14="http://schemas.microsoft.com/office/word/2010/wordml" xmlns:w15="http://schemas.microsoft.com/office/word/2012/wordml" xmlns:w16se="http://schemas.microsoft.com/office/word/2015/wordml/symex" mc:Ignorable="w14 w15 w16se">
+<w:styles xmlns:mc="http://schemas.openxmlformats.org/markup-compatibility/2006" xmlns:r="http://schemas.openxmlformats.org/officeDocument/2006/relationships" xmlns:w="http://schemas.openxmlformats.org/wordprocessingml/2006/main" xmlns:w14="http://schemas.microsoft.com/office/word/2010/wordml" xmlns:w15="http://schemas.microsoft.com/office/word/2012/wordml" xmlns:w16cex="http://schemas.microsoft.com/office/word/2018/wordml/cex" xmlns:w16cid="http://schemas.microsoft.com/office/word/2016/wordml/cid" xmlns:w16="http://schemas.microsoft.com/office/word/2018/wordml" xmlns:w16se="http://schemas.microsoft.com/office/word/2015/wordml/symex" mc:Ignorable="w14 w15 w16se w16cid w16 w16cex">
   <w:docDefaults>
     <w:rPrDefault>
       <w:rPr>
@@ -11237,7 +11267,7 @@
       </w:pPr>
     </w:pPrDefault>
   </w:docDefaults>
-  <w:latentStyles w:defLockedState="0" w:defUIPriority="99" w:defSemiHidden="0" w:defUnhideWhenUsed="0" w:defQFormat="0" w:count="371">
+  <w:latentStyles w:defLockedState="0" w:defUIPriority="99" w:defSemiHidden="0" w:defUnhideWhenUsed="0" w:defQFormat="0" w:count="376">
     <w:lsdException w:name="Normal" w:uiPriority="0" w:qFormat="1"/>
     <w:lsdException w:name="heading 1" w:uiPriority="0" w:qFormat="1"/>
     <w:lsdException w:name="heading 2" w:semiHidden="1" w:uiPriority="0" w:unhideWhenUsed="1" w:qFormat="1"/>
@@ -11343,7 +11373,6 @@
     <w:lsdException w:name="HTML Sample" w:semiHidden="1" w:unhideWhenUsed="1"/>
     <w:lsdException w:name="HTML Typewriter" w:semiHidden="1" w:unhideWhenUsed="1"/>
     <w:lsdException w:name="HTML Variable" w:semiHidden="1" w:unhideWhenUsed="1"/>
-    <w:lsdException w:name="Normal Table" w:semiHidden="1" w:unhideWhenUsed="1"/>
     <w:lsdException w:name="annotation subject" w:semiHidden="1" w:unhideWhenUsed="1"/>
     <w:lsdException w:name="No List" w:semiHidden="1" w:unhideWhenUsed="1"/>
     <w:lsdException w:name="Outline List 1" w:semiHidden="1" w:unhideWhenUsed="1"/>
@@ -11386,11 +11415,8 @@
     <w:lsdException w:name="Table Contemporary" w:semiHidden="1" w:unhideWhenUsed="1"/>
     <w:lsdException w:name="Table Elegant" w:semiHidden="1" w:unhideWhenUsed="1"/>
     <w:lsdException w:name="Table Professional" w:semiHidden="1" w:unhideWhenUsed="1"/>
-    <w:lsdException w:name="Table Subtle 1" w:semiHidden="1" w:unhideWhenUsed="1"/>
     <w:lsdException w:name="Table Subtle 2" w:semiHidden="1" w:unhideWhenUsed="1"/>
     <w:lsdException w:name="Table Web 1" w:semiHidden="1" w:unhideWhenUsed="1"/>
-    <w:lsdException w:name="Table Web 2" w:semiHidden="1" w:unhideWhenUsed="1"/>
-    <w:lsdException w:name="Table Web 3" w:semiHidden="1" w:unhideWhenUsed="1"/>
     <w:lsdException w:name="Balloon Text" w:semiHidden="1" w:unhideWhenUsed="1"/>
     <w:lsdException w:name="Table Grid" w:uiPriority="59"/>
     <w:lsdException w:name="Table Theme" w:semiHidden="1" w:unhideWhenUsed="1"/>
@@ -11609,6 +11635,11 @@
     <w:lsdException w:name="List Table 5 Dark Accent 6" w:uiPriority="50"/>
     <w:lsdException w:name="List Table 6 Colorful Accent 6" w:uiPriority="51"/>
     <w:lsdException w:name="List Table 7 Colorful Accent 6" w:uiPriority="52"/>
+    <w:lsdException w:name="Mention" w:semiHidden="1" w:unhideWhenUsed="1"/>
+    <w:lsdException w:name="Smart Hyperlink" w:semiHidden="1" w:unhideWhenUsed="1"/>
+    <w:lsdException w:name="Hashtag" w:semiHidden="1" w:unhideWhenUsed="1"/>
+    <w:lsdException w:name="Unresolved Mention" w:semiHidden="1" w:unhideWhenUsed="1"/>
+    <w:lsdException w:name="Smart Link" w:semiHidden="1" w:unhideWhenUsed="1"/>
   </w:latentStyles>
   <w:style w:type="paragraph" w:default="1" w:styleId="Normal">
     <w:name w:val="Normal"/>
@@ -11732,6 +11763,7 @@
   <w:style w:type="character" w:default="1" w:styleId="DefaultParagraphFont">
     <w:name w:val="Default Paragraph Font"/>
     <w:uiPriority w:val="1"/>
+    <w:semiHidden/>
     <w:unhideWhenUsed/>
   </w:style>
   <w:style w:type="table" w:default="1" w:styleId="TableNormal">
@@ -12129,8 +12161,8 @@
       <w:u w:val="single"/>
     </w:rPr>
   </w:style>
-  <w:style w:type="character" w:customStyle="1" w:styleId="UnresolvedMention">
-    <w:name w:val="Unresolved Mention"/>
+  <w:style w:type="character" w:customStyle="1" w:styleId="UnresolvedMention1">
+    <w:name w:val="Unresolved Mention1"/>
     <w:basedOn w:val="DefaultParagraphFont"/>
     <w:uiPriority w:val="99"/>
     <w:semiHidden/>
@@ -12462,6 +12494,16 @@
 </file>
 
 <file path=customXml/item2.xml><?xml version="1.0" encoding="utf-8"?>
+<b:Sources xmlns:b="http://schemas.openxmlformats.org/officeDocument/2006/bibliography" xmlns="http://schemas.openxmlformats.org/officeDocument/2006/bibliography" SelectedStyle="\APASixthEditionOfficeOnline.xsl" StyleName="APA" Version="6"/>
+</file>
+
+<file path=customXml/item3.xml><?xml version="1.0" encoding="utf-8"?>
+<p:properties xmlns:p="http://schemas.microsoft.com/office/2006/metadata/properties" xmlns:xsi="http://www.w3.org/2001/XMLSchema-instance" xmlns:pc="http://schemas.microsoft.com/office/infopath/2007/PartnerControls">
+  <documentManagement/>
+</p:properties>
+</file>
+
+<file path=customXml/item4.xml><?xml version="1.0" encoding="utf-8"?>
 <ct:contentTypeSchema xmlns:ct="http://schemas.microsoft.com/office/2006/metadata/contentType" xmlns:ma="http://schemas.microsoft.com/office/2006/metadata/properties/metaAttributes" ct:_="" ma:_="" ma:contentTypeName="Document" ma:contentTypeID="0x0101006E2266C429646E4EBD6404B6EA8A4485" ma:contentTypeVersion="0" ma:contentTypeDescription="Create a new document." ma:contentTypeScope="" ma:versionID="84cb85dfad10a4f87f2f5e3abdc78583">
   <xsd:schema xmlns:xsd="http://www.w3.org/2001/XMLSchema" xmlns:xs="http://www.w3.org/2001/XMLSchema" xmlns:p="http://schemas.microsoft.com/office/2006/metadata/properties" targetNamespace="http://schemas.microsoft.com/office/2006/metadata/properties" ma:root="true" ma:fieldsID="067e30616eeadeb776f014c5fbcfd813">
     <xsd:element name="properties">
@@ -12575,16 +12617,6 @@
 </ct:contentTypeSchema>
 </file>
 
-<file path=customXml/item3.xml><?xml version="1.0" encoding="utf-8"?>
-<p:properties xmlns:p="http://schemas.microsoft.com/office/2006/metadata/properties" xmlns:xsi="http://www.w3.org/2001/XMLSchema-instance" xmlns:pc="http://schemas.microsoft.com/office/infopath/2007/PartnerControls">
-  <documentManagement/>
-</p:properties>
-</file>
-
-<file path=customXml/item4.xml><?xml version="1.0" encoding="utf-8"?>
-<b:Sources xmlns:b="http://schemas.openxmlformats.org/officeDocument/2006/bibliography" xmlns="http://schemas.openxmlformats.org/officeDocument/2006/bibliography" SelectedStyle="\APASixthEditionOfficeOnline.xsl" StyleName="APA" Version="6"/>
-</file>
-
 <file path=customXml/itemProps1.xml><?xml version="1.0" encoding="utf-8"?>
 <ds:datastoreItem xmlns:ds="http://schemas.openxmlformats.org/officeDocument/2006/customXml" ds:itemID="{8D559B33-4825-405B-ACEB-6F229225D325}">
   <ds:schemaRefs>
@@ -12594,17 +12626,9 @@
 </file>
 
 <file path=customXml/itemProps2.xml><?xml version="1.0" encoding="utf-8"?>
-<ds:datastoreItem xmlns:ds="http://schemas.openxmlformats.org/officeDocument/2006/customXml" ds:itemID="{08EF32FD-76A6-438F-9009-32016340A188}">
+<ds:datastoreItem xmlns:ds="http://schemas.openxmlformats.org/officeDocument/2006/customXml" ds:itemID="{EA74E498-C81B-4081-8F49-6AFD9B83EEA9}">
   <ds:schemaRefs>
-    <ds:schemaRef ds:uri="http://schemas.microsoft.com/office/2006/metadata/contentType"/>
-    <ds:schemaRef ds:uri="http://schemas.microsoft.com/office/2006/metadata/properties/metaAttributes"/>
-    <ds:schemaRef ds:uri="http://www.w3.org/2001/XMLSchema"/>
-    <ds:schemaRef ds:uri="http://schemas.microsoft.com/office/2006/metadata/properties"/>
-    <ds:schemaRef ds:uri="http://schemas.openxmlformats.org/package/2006/metadata/core-properties"/>
-    <ds:schemaRef ds:uri="http://purl.org/dc/elements/1.1/"/>
-    <ds:schemaRef ds:uri="http://purl.org/dc/terms/"/>
-    <ds:schemaRef ds:uri="http://schemas.microsoft.com/internal/obd"/>
-    <ds:schemaRef ds:uri="http://schemas.microsoft.com/office/infopath/2007/PartnerControls"/>
+    <ds:schemaRef ds:uri="http://schemas.openxmlformats.org/officeDocument/2006/bibliography"/>
   </ds:schemaRefs>
 </ds:datastoreItem>
 </file>
@@ -12619,9 +12643,17 @@
 </file>
 
 <file path=customXml/itemProps4.xml><?xml version="1.0" encoding="utf-8"?>
-<ds:datastoreItem xmlns:ds="http://schemas.openxmlformats.org/officeDocument/2006/customXml" ds:itemID="{EA74E498-C81B-4081-8F49-6AFD9B83EEA9}">
+<ds:datastoreItem xmlns:ds="http://schemas.openxmlformats.org/officeDocument/2006/customXml" ds:itemID="{08EF32FD-76A6-438F-9009-32016340A188}">
   <ds:schemaRefs>
-    <ds:schemaRef ds:uri="http://schemas.openxmlformats.org/officeDocument/2006/bibliography"/>
+    <ds:schemaRef ds:uri="http://schemas.microsoft.com/office/2006/metadata/contentType"/>
+    <ds:schemaRef ds:uri="http://schemas.microsoft.com/office/2006/metadata/properties/metaAttributes"/>
+    <ds:schemaRef ds:uri="http://www.w3.org/2001/XMLSchema"/>
+    <ds:schemaRef ds:uri="http://schemas.microsoft.com/office/2006/metadata/properties"/>
+    <ds:schemaRef ds:uri="http://schemas.openxmlformats.org/package/2006/metadata/core-properties"/>
+    <ds:schemaRef ds:uri="http://purl.org/dc/elements/1.1/"/>
+    <ds:schemaRef ds:uri="http://purl.org/dc/terms/"/>
+    <ds:schemaRef ds:uri="http://schemas.microsoft.com/internal/obd"/>
+    <ds:schemaRef ds:uri="http://schemas.microsoft.com/office/infopath/2007/PartnerControls"/>
   </ds:schemaRefs>
 </ds:datastoreItem>
 </file>
</xml_diff>

<commit_message>
this is plus BPMN diagram explanation included
</commit_message>
<xml_diff>
--- a/Documents/Project Plan v1.5.docx
+++ b/Documents/Project Plan v1.5.docx
@@ -2781,11 +2781,7 @@
               <w:tab w:val="left" w:pos="880"/>
             </w:tabs>
             <w:rPr>
-              <w:rFonts w:asciiTheme="minorHAnsi" w:eastAsiaTheme="minorEastAsia" w:hAnsiTheme="minorHAnsi" w:cstheme="minorBidi"/>
               <w:noProof/>
-              <w:sz w:val="22"/>
-              <w:szCs w:val="22"/>
-              <w:lang w:val="en-GB" w:eastAsia="en-GB"/>
             </w:rPr>
           </w:pPr>
           <w:hyperlink w:anchor="_Toc42673524" w:history="1">
@@ -2868,6 +2864,19 @@
               <w:fldChar w:fldCharType="end"/>
             </w:r>
           </w:hyperlink>
+        </w:p>
+        <w:p>
+          <w:pPr>
+            <w:rPr>
+              <w:rFonts w:eastAsiaTheme="minorEastAsia"/>
+            </w:rPr>
+          </w:pPr>
+          <w:r>
+            <w:rPr>
+              <w:rFonts w:eastAsiaTheme="minorEastAsia"/>
+            </w:rPr>
+            <w:t xml:space="preserve">     3.3      Business process model and notation</w:t>
+          </w:r>
         </w:p>
         <w:p>
           <w:pPr>
@@ -3530,6 +3539,14 @@
               <w:noProof/>
             </w:rPr>
             <w:fldChar w:fldCharType="end"/>
+          </w:r>
+          <w:r>
+            <w:rPr>
+              <w:b/>
+              <w:bCs/>
+              <w:noProof/>
+            </w:rPr>
+            <w:tab/>
           </w:r>
         </w:p>
       </w:sdtContent>
@@ -4494,7 +4511,7 @@
             <v:path o:extrusionok="f" gradientshapeok="t" o:connecttype="rect"/>
             <o:lock v:ext="edit" aspectratio="t"/>
           </v:shapetype>
-          <v:shape id="_x0000_s1027" type="#_x0000_t75" style="position:absolute;left:0;text-align:left;margin-left:27.65pt;margin-top:68.9pt;width:397.5pt;height:209.5pt;z-index:-251658752;mso-position-horizontal-relative:text;mso-position-vertical-relative:text;mso-width-relative:page;mso-height-relative:page">
+          <v:shape id="_x0000_s1027" type="#_x0000_t75" style="position:absolute;left:0;text-align:left;margin-left:27.65pt;margin-top:68.9pt;width:397.5pt;height:209.5pt;z-index:-251658240;mso-position-horizontal-relative:text;mso-position-vertical-relative:text;mso-width-relative:page;mso-height-relative:page">
             <v:imagedata r:id="rId12" o:title="diagram"/>
           </v:shape>
         </w:pict>
@@ -5784,7 +5801,6 @@
                 <w:lang w:val="en-US"/>
               </w:rPr>
             </w:pPr>
-            <w:proofErr w:type="spellStart"/>
             <w:r>
               <w:rPr>
                 <w:i/>
@@ -5792,7 +5808,6 @@
               </w:rPr>
               <w:t>Filev</w:t>
             </w:r>
-            <w:proofErr w:type="spellEnd"/>
           </w:p>
         </w:tc>
         <w:tc>
@@ -7327,1580 +7342,121 @@
     </w:p>
     <w:p>
       <w:pPr>
-        <w:pStyle w:val="Heading1"/>
-        <w:rPr>
-          <w:lang w:val="en-GB"/>
-        </w:rPr>
-      </w:pPr>
-      <w:bookmarkStart w:id="41" w:name="_Toc327581061"/>
-      <w:bookmarkStart w:id="42" w:name="_Toc327581611"/>
-      <w:bookmarkStart w:id="43" w:name="_Toc327583391"/>
-      <w:bookmarkStart w:id="44" w:name="_Toc339966130"/>
-      <w:bookmarkStart w:id="45" w:name="_Toc507670785"/>
-      <w:bookmarkStart w:id="46" w:name="_Toc42673525"/>
-      <w:bookmarkEnd w:id="38"/>
-      <w:bookmarkEnd w:id="39"/>
-      <w:bookmarkEnd w:id="40"/>
-      <w:bookmarkEnd w:id="41"/>
-      <w:bookmarkEnd w:id="42"/>
-      <w:bookmarkEnd w:id="43"/>
-      <w:bookmarkEnd w:id="44"/>
-      <w:r>
-        <w:rPr>
-          <w:lang w:val="en-GB"/>
+        <w:rPr>
+          <w:sz w:val="24"/>
+          <w:szCs w:val="24"/>
+        </w:rPr>
+      </w:pPr>
+    </w:p>
+    <w:p>
+      <w:pPr>
+        <w:rPr>
+          <w:sz w:val="24"/>
+          <w:szCs w:val="24"/>
+        </w:rPr>
+      </w:pPr>
+    </w:p>
+    <w:p>
+      <w:pPr>
+        <w:rPr>
+          <w:sz w:val="24"/>
+          <w:szCs w:val="24"/>
+        </w:rPr>
+      </w:pPr>
+    </w:p>
+    <w:p>
+      <w:pPr>
+        <w:rPr>
+          <w:sz w:val="24"/>
+          <w:szCs w:val="24"/>
+        </w:rPr>
+      </w:pPr>
+    </w:p>
+    <w:p>
+      <w:pPr>
+        <w:rPr>
+          <w:sz w:val="24"/>
+          <w:szCs w:val="24"/>
+        </w:rPr>
+      </w:pPr>
+    </w:p>
+    <w:p>
+      <w:pPr>
+        <w:rPr>
+          <w:sz w:val="24"/>
+          <w:szCs w:val="24"/>
+        </w:rPr>
+      </w:pPr>
+    </w:p>
+    <w:p>
+      <w:pPr>
+        <w:rPr>
+          <w:sz w:val="24"/>
+          <w:szCs w:val="24"/>
+        </w:rPr>
+      </w:pPr>
+    </w:p>
+    <w:p>
+      <w:pPr>
+        <w:rPr>
+          <w:sz w:val="24"/>
+          <w:szCs w:val="24"/>
+        </w:rPr>
+      </w:pPr>
+    </w:p>
+    <w:p>
+      <w:pPr>
+        <w:rPr>
+          <w:sz w:val="24"/>
+          <w:szCs w:val="24"/>
+        </w:rPr>
+      </w:pPr>
+    </w:p>
+    <w:p>
+      <w:pPr>
+        <w:rPr>
+          <w:sz w:val="24"/>
+          <w:szCs w:val="24"/>
+        </w:rPr>
+      </w:pPr>
+    </w:p>
+    <w:p>
+      <w:pPr>
+        <w:rPr>
+          <w:sz w:val="24"/>
+          <w:szCs w:val="24"/>
+        </w:rPr>
+      </w:pPr>
+      <w:r>
+        <w:rPr>
+          <w:sz w:val="24"/>
+          <w:szCs w:val="24"/>
         </w:rPr>
         <w:lastRenderedPageBreak/>
-        <w:t>Test</w:t>
-      </w:r>
-      <w:r>
-        <w:rPr>
-          <w:lang w:val="en-GB"/>
-        </w:rPr>
-        <w:t xml:space="preserve">ing </w:t>
-      </w:r>
-      <w:r>
-        <w:rPr>
-          <w:lang w:val="en-GB"/>
-        </w:rPr>
-        <w:t>strategy and</w:t>
-      </w:r>
-      <w:r>
-        <w:rPr>
-          <w:lang w:val="en-GB"/>
-        </w:rPr>
-        <w:t xml:space="preserve"> </w:t>
-      </w:r>
-      <w:r>
-        <w:rPr>
-          <w:lang w:val="en-GB"/>
-        </w:rPr>
-        <w:t>c</w:t>
-      </w:r>
-      <w:r>
-        <w:rPr>
-          <w:lang w:val="en-GB"/>
-        </w:rPr>
-        <w:t xml:space="preserve">onfiguration </w:t>
-      </w:r>
-      <w:r>
-        <w:rPr>
-          <w:lang w:val="en-GB"/>
-        </w:rPr>
-        <w:t>management</w:t>
-      </w:r>
-      <w:bookmarkEnd w:id="45"/>
-      <w:bookmarkEnd w:id="46"/>
-    </w:p>
-    <w:p>
-      <w:pPr>
-        <w:pStyle w:val="Heading2"/>
-        <w:numPr>
-          <w:ilvl w:val="0"/>
-          <w:numId w:val="0"/>
-        </w:numPr>
-        <w:ind w:left="709"/>
-        <w:rPr>
-          <w:lang w:val="en-GB"/>
-        </w:rPr>
-      </w:pPr>
-      <w:bookmarkStart w:id="47" w:name="_Toc327581062"/>
-      <w:bookmarkStart w:id="48" w:name="_Toc327581612"/>
-      <w:bookmarkStart w:id="49" w:name="_Toc327583392"/>
-      <w:bookmarkStart w:id="50" w:name="_Toc339966131"/>
-    </w:p>
-    <w:p>
-      <w:pPr>
-        <w:rPr>
-          <w:lang w:val="en-GB"/>
-        </w:rPr>
-      </w:pPr>
-    </w:p>
-    <w:p>
-      <w:pPr>
-        <w:rPr>
-          <w:lang w:val="en-GB"/>
-        </w:rPr>
-      </w:pPr>
-    </w:p>
-    <w:p>
-      <w:pPr>
-        <w:pStyle w:val="Heading2"/>
-      </w:pPr>
-      <w:bookmarkStart w:id="51" w:name="_Toc507670786"/>
-      <w:bookmarkStart w:id="52" w:name="_Toc42673526"/>
-      <w:r>
-        <w:t>Test</w:t>
-      </w:r>
-      <w:r>
-        <w:t xml:space="preserve">ing </w:t>
-      </w:r>
-      <w:r>
-        <w:t>strateg</w:t>
-      </w:r>
-      <w:bookmarkEnd w:id="51"/>
-      <w:r>
-        <w:t>y</w:t>
-      </w:r>
-      <w:bookmarkEnd w:id="52"/>
+        <w:t>3.3</w:t>
+      </w:r>
+      <w:r>
+        <w:rPr>
+          <w:sz w:val="24"/>
+          <w:szCs w:val="24"/>
+        </w:rPr>
+        <w:t xml:space="preserve"> Bussness process model and notation </w:t>
+      </w:r>
     </w:p>
     <w:p/>
     <w:p>
-      <w:pPr>
-        <w:rPr>
-          <w:lang w:val="en-US"/>
-        </w:rPr>
-      </w:pPr>
-      <w:r>
-        <w:rPr>
-          <w:lang w:val="en-US"/>
-        </w:rPr>
-        <w:t>W</w:t>
-      </w:r>
-      <w:r>
-        <w:rPr>
-          <w:lang w:val="en-US"/>
-        </w:rPr>
-        <w:t xml:space="preserve">e </w:t>
-      </w:r>
-      <w:r>
-        <w:rPr>
-          <w:lang w:val="en-US"/>
-        </w:rPr>
-        <w:t xml:space="preserve">will </w:t>
-      </w:r>
-      <w:r>
-        <w:rPr>
-          <w:lang w:val="en-US"/>
-        </w:rPr>
-        <w:t>run unit test</w:t>
-      </w:r>
-      <w:r>
-        <w:rPr>
-          <w:lang w:val="en-US"/>
-        </w:rPr>
-        <w:t>s</w:t>
-      </w:r>
-      <w:r>
-        <w:rPr>
-          <w:lang w:val="en-US"/>
-        </w:rPr>
-        <w:t xml:space="preserve"> on individual parts of the code depending on whether there is an unresolved issue or something we need to test right away. However, our main testing will take place after every big cycle we complete, for instance every completed requirement. </w:t>
-      </w:r>
-    </w:p>
-    <w:p>
-      <w:pPr>
-        <w:rPr>
-          <w:lang w:val="en-US"/>
-        </w:rPr>
-      </w:pPr>
-      <w:r>
-        <w:rPr>
-          <w:lang w:val="en-US"/>
-        </w:rPr>
-        <w:t>On the other hand</w:t>
-      </w:r>
-      <w:r>
-        <w:rPr>
-          <w:lang w:val="en-US"/>
-        </w:rPr>
-        <w:t>,</w:t>
-      </w:r>
-      <w:r>
-        <w:rPr>
-          <w:lang w:val="en-US"/>
-        </w:rPr>
-        <w:t xml:space="preserve"> when we assume that our work is almost done</w:t>
-      </w:r>
-      <w:r>
-        <w:rPr>
-          <w:lang w:val="en-US"/>
-        </w:rPr>
-        <w:t>,</w:t>
-      </w:r>
-      <w:r>
-        <w:rPr>
-          <w:lang w:val="en-US"/>
-        </w:rPr>
-        <w:t xml:space="preserve"> we are definitely going to test the system as a whole. Here our goal would be a hundred percen</w:t>
-      </w:r>
-      <w:r>
-        <w:rPr>
-          <w:lang w:val="en-US"/>
-        </w:rPr>
-        <w:t>t</w:t>
-      </w:r>
-      <w:r>
-        <w:rPr>
-          <w:lang w:val="en-US"/>
-        </w:rPr>
-        <w:t xml:space="preserve"> quality code. </w:t>
-      </w:r>
-    </w:p>
-    <w:p>
-      <w:pPr>
-        <w:rPr>
-          <w:b/>
-          <w:lang w:val="en-US"/>
-        </w:rPr>
-      </w:pPr>
-    </w:p>
-    <w:p>
-      <w:pPr>
-        <w:rPr>
-          <w:b/>
-          <w:lang w:val="en-US"/>
-        </w:rPr>
-      </w:pPr>
-      <w:r>
-        <w:rPr>
-          <w:b/>
-          <w:lang w:val="en-US"/>
-        </w:rPr>
-        <w:t>Features to be tested:</w:t>
-      </w:r>
-    </w:p>
-    <w:p>
-      <w:pPr>
-        <w:rPr>
-          <w:b/>
-          <w:lang w:val="en-US"/>
-        </w:rPr>
-      </w:pPr>
-    </w:p>
-    <w:p>
-      <w:pPr>
-        <w:rPr>
-          <w:i/>
-          <w:lang w:val="en-US"/>
-        </w:rPr>
-      </w:pPr>
-      <w:r>
-        <w:rPr>
-          <w:i/>
-          <w:lang w:val="en-US"/>
-        </w:rPr>
-        <w:t>Desktop App</w:t>
-      </w:r>
-      <w:r>
-        <w:rPr>
-          <w:i/>
-          <w:lang w:val="en-US"/>
-        </w:rPr>
-        <w:t>:</w:t>
-      </w:r>
-    </w:p>
-    <w:p>
-      <w:pPr>
-        <w:rPr>
-          <w:i/>
-          <w:lang w:val="en-US"/>
-        </w:rPr>
-      </w:pPr>
-    </w:p>
-    <w:p>
-      <w:pPr>
-        <w:pStyle w:val="ListParagraph"/>
-        <w:numPr>
-          <w:ilvl w:val="0"/>
-          <w:numId w:val="19"/>
-        </w:numPr>
-        <w:rPr>
-          <w:lang w:val="en-US"/>
-        </w:rPr>
-      </w:pPr>
-      <w:r>
-        <w:rPr>
-          <w:lang w:val="en-US"/>
-        </w:rPr>
-        <w:t>Authentication &amp; Authorization</w:t>
-      </w:r>
-    </w:p>
-    <w:p>
-      <w:pPr>
-        <w:pStyle w:val="ListParagraph"/>
-        <w:numPr>
-          <w:ilvl w:val="0"/>
-          <w:numId w:val="19"/>
-        </w:numPr>
-        <w:rPr>
-          <w:lang w:val="en-US"/>
-        </w:rPr>
-      </w:pPr>
-      <w:r>
-        <w:rPr>
-          <w:lang w:val="en-US"/>
-        </w:rPr>
-        <w:t>Database Connectivity</w:t>
-      </w:r>
-    </w:p>
-    <w:p>
-      <w:pPr>
-        <w:pStyle w:val="ListParagraph"/>
-        <w:numPr>
-          <w:ilvl w:val="0"/>
-          <w:numId w:val="19"/>
-        </w:numPr>
-        <w:rPr>
-          <w:lang w:val="en-US"/>
-        </w:rPr>
-      </w:pPr>
-      <w:r>
-        <w:rPr>
-          <w:lang w:val="en-US"/>
-        </w:rPr>
-        <w:t>Information Format Validation</w:t>
-      </w:r>
-    </w:p>
-    <w:p>
-      <w:pPr>
-        <w:pStyle w:val="ListParagraph"/>
-        <w:numPr>
-          <w:ilvl w:val="0"/>
-          <w:numId w:val="19"/>
-        </w:numPr>
-        <w:rPr>
-          <w:lang w:val="en-US"/>
-        </w:rPr>
-      </w:pPr>
-      <w:r>
-        <w:rPr>
-          <w:lang w:val="en-US"/>
-        </w:rPr>
-        <w:t>CRUD functionalities</w:t>
-      </w:r>
-    </w:p>
-    <w:p>
-      <w:pPr>
-        <w:pStyle w:val="ListParagraph"/>
-        <w:numPr>
-          <w:ilvl w:val="0"/>
-          <w:numId w:val="19"/>
-        </w:numPr>
-        <w:rPr>
-          <w:lang w:val="en-US"/>
-        </w:rPr>
-      </w:pPr>
-      <w:r>
-        <w:rPr>
-          <w:lang w:val="en-US"/>
-        </w:rPr>
-        <w:t>Appropriate Design Usage</w:t>
-      </w:r>
-    </w:p>
-    <w:p>
-      <w:pPr>
-        <w:pStyle w:val="ListParagraph"/>
-        <w:numPr>
-          <w:ilvl w:val="0"/>
-          <w:numId w:val="19"/>
-        </w:numPr>
-        <w:rPr>
-          <w:rFonts w:ascii="Segoe UI" w:hAnsi="Segoe UI" w:cs="Segoe UI"/>
-          <w:sz w:val="23"/>
-          <w:szCs w:val="23"/>
-          <w:lang w:val="en-US"/>
-        </w:rPr>
-      </w:pPr>
-      <w:r>
-        <w:rPr>
-          <w:rFonts w:ascii="Segoe UI" w:hAnsi="Segoe UI" w:cs="Segoe UI"/>
-          <w:sz w:val="23"/>
-          <w:szCs w:val="23"/>
-          <w:lang w:val="en-US"/>
-        </w:rPr>
-        <w:t>Security testing</w:t>
-      </w:r>
-    </w:p>
-    <w:p>
-      <w:pPr>
-        <w:pStyle w:val="ListParagraph"/>
-        <w:rPr>
-          <w:lang w:val="en-US"/>
-        </w:rPr>
-      </w:pPr>
-    </w:p>
-    <w:p>
-      <w:pPr>
-        <w:rPr>
-          <w:lang w:val="en-US"/>
-        </w:rPr>
-      </w:pPr>
-    </w:p>
-    <w:p>
-      <w:pPr>
-        <w:rPr>
-          <w:i/>
-          <w:lang w:val="en-US"/>
-        </w:rPr>
-      </w:pPr>
-      <w:r>
-        <w:rPr>
-          <w:i/>
-          <w:lang w:val="en-US"/>
-        </w:rPr>
-        <w:t>License Plate Recognition Software (LPRS):</w:t>
-      </w:r>
-    </w:p>
-    <w:p>
-      <w:pPr>
-        <w:rPr>
-          <w:i/>
-          <w:lang w:val="en-US"/>
-        </w:rPr>
-      </w:pPr>
-    </w:p>
-    <w:p>
-      <w:pPr>
-        <w:pStyle w:val="ListParagraph"/>
-        <w:numPr>
-          <w:ilvl w:val="0"/>
-          <w:numId w:val="21"/>
-        </w:numPr>
-        <w:rPr>
-          <w:i/>
-          <w:lang w:val="en-US"/>
-        </w:rPr>
-      </w:pPr>
-      <w:r>
-        <w:rPr>
-          <w:lang w:val="en-US"/>
-        </w:rPr>
-        <w:t>License Plates Recognition</w:t>
-      </w:r>
-    </w:p>
-    <w:p>
-      <w:pPr>
-        <w:pStyle w:val="ListParagraph"/>
-        <w:numPr>
-          <w:ilvl w:val="0"/>
-          <w:numId w:val="21"/>
-        </w:numPr>
-        <w:rPr>
-          <w:i/>
-          <w:lang w:val="en-US"/>
-        </w:rPr>
-      </w:pPr>
-      <w:r>
-        <w:rPr>
-          <w:lang w:val="en-US"/>
-        </w:rPr>
-        <w:t>Text Messaging</w:t>
-      </w:r>
-    </w:p>
-    <w:p>
-      <w:pPr>
-        <w:pStyle w:val="ListParagraph"/>
-        <w:numPr>
-          <w:ilvl w:val="0"/>
-          <w:numId w:val="21"/>
-        </w:numPr>
-        <w:rPr>
-          <w:i/>
-          <w:lang w:val="en-US"/>
-        </w:rPr>
-      </w:pPr>
-      <w:r>
-        <w:rPr>
-          <w:lang w:val="en-US"/>
-        </w:rPr>
-        <w:t>Accurate Navigation</w:t>
-      </w:r>
-    </w:p>
-    <w:p>
-      <w:pPr>
-        <w:pStyle w:val="ListParagraph"/>
-        <w:numPr>
-          <w:ilvl w:val="0"/>
-          <w:numId w:val="21"/>
-        </w:numPr>
-        <w:rPr>
-          <w:i/>
-          <w:lang w:val="en-US"/>
-        </w:rPr>
-      </w:pPr>
-      <w:r>
-        <w:rPr>
-          <w:lang w:val="en-US"/>
-        </w:rPr>
-        <w:t>Scanner Connection</w:t>
-      </w:r>
-    </w:p>
-    <w:p>
-      <w:pPr>
-        <w:pStyle w:val="ListParagraph"/>
-        <w:numPr>
-          <w:ilvl w:val="0"/>
-          <w:numId w:val="21"/>
-        </w:numPr>
-        <w:rPr>
-          <w:rFonts w:ascii="Segoe UI" w:hAnsi="Segoe UI" w:cs="Segoe UI"/>
-          <w:sz w:val="23"/>
-          <w:szCs w:val="23"/>
-          <w:lang w:val="en-US"/>
-        </w:rPr>
-      </w:pPr>
-      <w:r>
-        <w:rPr>
-          <w:rFonts w:ascii="Segoe UI" w:hAnsi="Segoe UI" w:cs="Segoe UI"/>
-          <w:sz w:val="23"/>
-          <w:szCs w:val="23"/>
-          <w:lang w:val="en-US"/>
-        </w:rPr>
-        <w:t>Load/Stress testing</w:t>
-      </w:r>
-    </w:p>
-    <w:p>
-      <w:pPr>
-        <w:rPr>
-          <w:lang w:val="en-US"/>
-        </w:rPr>
-      </w:pPr>
-    </w:p>
-    <w:p>
-      <w:pPr>
-        <w:rPr>
-          <w:lang w:val="en-US"/>
-        </w:rPr>
-      </w:pPr>
-    </w:p>
-    <w:p>
-      <w:pPr>
-        <w:rPr>
-          <w:b/>
-          <w:lang w:val="en-US"/>
-        </w:rPr>
-      </w:pPr>
-      <w:r>
-        <w:rPr>
-          <w:b/>
-          <w:lang w:val="en-US"/>
-        </w:rPr>
-        <w:t>Testing Approach</w:t>
-      </w:r>
-    </w:p>
-    <w:p>
-      <w:pPr>
-        <w:rPr>
-          <w:b/>
-          <w:lang w:val="en-US"/>
-        </w:rPr>
-      </w:pPr>
-    </w:p>
-    <w:p>
-      <w:pPr>
-        <w:rPr>
-          <w:lang w:val="en-US"/>
-        </w:rPr>
-      </w:pPr>
-      <w:r>
-        <w:rPr>
-          <w:lang w:val="en-US"/>
-        </w:rPr>
-        <w:t xml:space="preserve"> </w:t>
-      </w:r>
-      <w:r>
-        <w:rPr>
-          <w:lang w:val="en-US"/>
-        </w:rPr>
-        <w:t xml:space="preserve">We are going to create unit tests simultaneously with each new class. We are going to perform design testing, </w:t>
-      </w:r>
-      <w:r>
-        <w:rPr>
-          <w:lang w:val="en-US"/>
-        </w:rPr>
-        <w:t>asking random people to perform a variety of different tasks on the application without being familiar with it. This way we would be able to determine whether the design is user friendly enough before presenting it to the PO(s).</w:t>
-      </w:r>
-    </w:p>
-    <w:p>
-      <w:pPr>
-        <w:rPr>
-          <w:lang w:val="en-US"/>
-        </w:rPr>
-      </w:pPr>
-    </w:p>
-    <w:p>
-      <w:pPr>
-        <w:rPr>
-          <w:lang w:val="en-US"/>
-        </w:rPr>
-      </w:pPr>
-    </w:p>
-    <w:p>
-      <w:pPr>
-        <w:rPr>
-          <w:b/>
-          <w:lang w:val="en-US"/>
-        </w:rPr>
-      </w:pPr>
-      <w:r>
-        <w:rPr>
-          <w:b/>
-          <w:lang w:val="en-US"/>
-        </w:rPr>
-        <w:t>Who’s Going to Perform the T</w:t>
-      </w:r>
-      <w:r>
-        <w:rPr>
-          <w:b/>
-          <w:lang w:val="en-US"/>
-        </w:rPr>
-        <w:t>esting</w:t>
-      </w:r>
-    </w:p>
-    <w:p>
-      <w:pPr>
-        <w:rPr>
-          <w:b/>
-          <w:lang w:val="en-US"/>
-        </w:rPr>
-      </w:pPr>
-    </w:p>
-    <w:p>
-      <w:pPr>
-        <w:pStyle w:val="ListParagraph"/>
-        <w:numPr>
-          <w:ilvl w:val="0"/>
-          <w:numId w:val="22"/>
-        </w:numPr>
-        <w:rPr>
-          <w:b/>
-          <w:lang w:val="en-US"/>
-        </w:rPr>
-      </w:pPr>
-      <w:r>
-        <w:rPr>
-          <w:lang w:val="en-US"/>
-        </w:rPr>
-        <w:t>We, as a team</w:t>
-      </w:r>
-    </w:p>
-    <w:p>
-      <w:pPr>
-        <w:pStyle w:val="ListParagraph"/>
-        <w:numPr>
-          <w:ilvl w:val="0"/>
-          <w:numId w:val="22"/>
-        </w:numPr>
-        <w:rPr>
-          <w:b/>
-          <w:lang w:val="en-US"/>
-        </w:rPr>
-      </w:pPr>
-      <w:r>
-        <w:rPr>
-          <w:lang w:val="en-US"/>
-        </w:rPr>
-        <w:t>Project Teacher</w:t>
-      </w:r>
-    </w:p>
-    <w:p>
-      <w:pPr>
-        <w:pStyle w:val="ListParagraph"/>
-        <w:numPr>
-          <w:ilvl w:val="0"/>
-          <w:numId w:val="22"/>
-        </w:numPr>
-        <w:rPr>
-          <w:b/>
-          <w:lang w:val="en-US"/>
-        </w:rPr>
-      </w:pPr>
-      <w:r>
-        <w:rPr>
-          <w:lang w:val="en-US"/>
-        </w:rPr>
-        <w:t>Project Owner(s)</w:t>
-      </w:r>
-    </w:p>
-    <w:p>
-      <w:pPr>
-        <w:pStyle w:val="ListParagraph"/>
-        <w:numPr>
-          <w:ilvl w:val="0"/>
-          <w:numId w:val="22"/>
-        </w:numPr>
-        <w:rPr>
-          <w:b/>
-          <w:lang w:val="en-US"/>
-        </w:rPr>
-      </w:pPr>
-      <w:r>
-        <w:rPr>
-          <w:lang w:val="en-US"/>
-        </w:rPr>
-        <w:t>Selected Testing Audience (Random People)</w:t>
-      </w:r>
-    </w:p>
-    <w:p>
-      <w:pPr>
-        <w:rPr>
-          <w:b/>
-          <w:lang w:val="en-US"/>
-        </w:rPr>
-      </w:pPr>
-    </w:p>
-    <w:p>
-      <w:pPr>
-        <w:rPr>
-          <w:b/>
-          <w:lang w:val="en-US"/>
-        </w:rPr>
-      </w:pPr>
-    </w:p>
-    <w:p>
-      <w:pPr>
-        <w:rPr>
-          <w:b/>
-          <w:lang w:val="en-US"/>
-        </w:rPr>
-      </w:pPr>
-    </w:p>
-    <w:p>
-      <w:pPr>
-        <w:rPr>
-          <w:b/>
-          <w:lang w:val="en-US"/>
-        </w:rPr>
-      </w:pPr>
-    </w:p>
-    <w:p>
-      <w:pPr>
-        <w:pStyle w:val="Heading2"/>
-        <w:rPr>
-          <w:lang w:val="en-US"/>
-        </w:rPr>
-      </w:pPr>
-      <w:bookmarkStart w:id="53" w:name="_Toc507670787"/>
-      <w:bookmarkStart w:id="54" w:name="_Toc42673527"/>
-      <w:r>
-        <w:rPr>
-          <w:lang w:val="en-US"/>
-        </w:rPr>
-        <w:lastRenderedPageBreak/>
-        <w:t>Test</w:t>
-      </w:r>
-      <w:r>
-        <w:rPr>
-          <w:lang w:val="en-US"/>
-        </w:rPr>
-        <w:t xml:space="preserve"> </w:t>
-      </w:r>
-      <w:r>
-        <w:rPr>
-          <w:lang w:val="en-US"/>
-        </w:rPr>
-        <w:t>environment and required resources</w:t>
-      </w:r>
-      <w:bookmarkEnd w:id="53"/>
-      <w:bookmarkEnd w:id="54"/>
-    </w:p>
-    <w:p>
-      <w:pPr>
-        <w:rPr>
-          <w:i/>
-        </w:rPr>
-      </w:pPr>
-    </w:p>
-    <w:p>
-      <w:pPr>
-        <w:rPr>
-          <w:lang w:val="en-US"/>
-        </w:rPr>
-      </w:pPr>
-      <w:r>
-        <w:rPr>
-          <w:lang w:val="en-US"/>
-        </w:rPr>
-        <w:t xml:space="preserve">Our group would aim to stick to the continuous integration strategy, even though sometimes something might come up unexpected and due to that there is a possibility to apply our own way of committing and merging the code during the test periods. </w:t>
-      </w:r>
-    </w:p>
-    <w:bookmarkEnd w:id="47"/>
-    <w:bookmarkEnd w:id="48"/>
-    <w:bookmarkEnd w:id="49"/>
-    <w:bookmarkEnd w:id="50"/>
-    <w:p>
-      <w:pPr>
-        <w:rPr>
-          <w:lang w:val="en-US"/>
-        </w:rPr>
-      </w:pPr>
-    </w:p>
-    <w:p>
-      <w:pPr>
-        <w:pStyle w:val="Heading2"/>
-      </w:pPr>
-      <w:bookmarkStart w:id="55" w:name="_Toc507670788"/>
-      <w:bookmarkStart w:id="56" w:name="_Toc42673528"/>
-      <w:r>
-        <w:t xml:space="preserve">Configuration </w:t>
-      </w:r>
-      <w:r>
-        <w:t>management</w:t>
-      </w:r>
-      <w:bookmarkEnd w:id="55"/>
-      <w:bookmarkEnd w:id="56"/>
-    </w:p>
-    <w:p>
-      <w:pPr>
-        <w:rPr>
-          <w:lang w:val="en-US"/>
-        </w:rPr>
-      </w:pPr>
-      <w:r>
-        <w:rPr>
-          <w:i/>
-          <w:lang w:val="en-GB"/>
-        </w:rPr>
-        <w:br/>
-      </w:r>
-      <w:r>
-        <w:rPr>
-          <w:lang w:val="en-US"/>
-        </w:rPr>
-        <w:t xml:space="preserve">We are going to </w:t>
-      </w:r>
-      <w:r>
-        <w:rPr>
-          <w:lang w:val="en-US"/>
-        </w:rPr>
-        <w:t>use multiple branches. We’d have a production branch on which we’d commit regular updates and a master branch, to which working versions would be merged once finished.</w:t>
-      </w:r>
-    </w:p>
-    <w:p>
-      <w:pPr>
-        <w:rPr>
-          <w:lang w:val="en-US"/>
-        </w:rPr>
-      </w:pPr>
-      <w:r>
-        <w:rPr>
-          <w:lang w:val="en-US"/>
-        </w:rPr>
-        <w:t>Our repository will be adapted f</w:t>
-      </w:r>
-      <w:r>
-        <w:rPr>
-          <w:lang w:val="en-US"/>
-        </w:rPr>
-        <w:t>or continuous integration.</w:t>
-      </w:r>
-    </w:p>
-    <w:p>
-      <w:pPr>
-        <w:rPr>
-          <w:lang w:val="en-GB"/>
-        </w:rPr>
-      </w:pPr>
-    </w:p>
-    <w:p>
-      <w:pPr>
-        <w:rPr>
-          <w:lang w:val="en-GB"/>
-        </w:rPr>
-      </w:pPr>
-    </w:p>
-    <w:p>
-      <w:pPr>
-        <w:rPr>
-          <w:lang w:val="en-GB"/>
-        </w:rPr>
-      </w:pPr>
-    </w:p>
-    <w:p>
-      <w:pPr>
-        <w:rPr>
-          <w:lang w:val="en-GB"/>
-        </w:rPr>
-      </w:pPr>
-    </w:p>
-    <w:p>
-      <w:pPr>
-        <w:pStyle w:val="Heading1"/>
-      </w:pPr>
-      <w:bookmarkStart w:id="57" w:name="_Toc327581064"/>
-      <w:bookmarkStart w:id="58" w:name="_Toc327581614"/>
-      <w:bookmarkStart w:id="59" w:name="_Toc327583394"/>
-      <w:bookmarkStart w:id="60" w:name="_Toc339966133"/>
-      <w:bookmarkStart w:id="61" w:name="_Toc507670789"/>
-      <w:bookmarkStart w:id="62" w:name="_Toc42673529"/>
-      <w:r>
-        <w:lastRenderedPageBreak/>
-        <w:t>Financ</w:t>
-      </w:r>
-      <w:bookmarkEnd w:id="57"/>
-      <w:bookmarkEnd w:id="58"/>
-      <w:bookmarkEnd w:id="59"/>
-      <w:bookmarkEnd w:id="60"/>
-      <w:r>
-        <w:t xml:space="preserve">es and </w:t>
-      </w:r>
-      <w:r>
-        <w:t>r</w:t>
-      </w:r>
-      <w:r>
-        <w:t>isk</w:t>
-      </w:r>
-      <w:bookmarkEnd w:id="61"/>
-      <w:bookmarkEnd w:id="62"/>
-    </w:p>
-    <w:p>
-      <w:pPr>
-        <w:pStyle w:val="Heading2"/>
-      </w:pPr>
-      <w:bookmarkStart w:id="63" w:name="_Toc42673530"/>
-      <w:r>
-        <w:t>Project budget</w:t>
-      </w:r>
-      <w:bookmarkEnd w:id="63"/>
-      <w:r>
-        <w:t xml:space="preserve"> </w:t>
-      </w:r>
-    </w:p>
-    <w:p>
-      <w:pPr>
-        <w:rPr>
-          <w:lang w:val="en-US"/>
-        </w:rPr>
-      </w:pPr>
-      <w:r>
-        <w:rPr>
-          <w:lang w:val="en-US"/>
-        </w:rPr>
-        <w:t>Specific budget is not required for our project at this point.</w:t>
-      </w:r>
-    </w:p>
-    <w:p>
-      <w:pPr>
-        <w:rPr>
-          <w:i/>
-          <w:sz w:val="16"/>
-          <w:szCs w:val="16"/>
-          <w:lang w:val="en-US"/>
-        </w:rPr>
-      </w:pPr>
-    </w:p>
-    <w:p>
-      <w:pPr>
-        <w:rPr>
-          <w:lang w:val="en-US"/>
-        </w:rPr>
-      </w:pPr>
-      <w:bookmarkStart w:id="64" w:name="_Toc327581073"/>
-      <w:bookmarkStart w:id="65" w:name="_Toc327581623"/>
-      <w:bookmarkStart w:id="66" w:name="_Toc327583403"/>
-    </w:p>
-    <w:p>
-      <w:pPr>
-        <w:pStyle w:val="Heading2"/>
-      </w:pPr>
-      <w:bookmarkStart w:id="67" w:name="_Toc42673531"/>
-      <w:bookmarkEnd w:id="64"/>
-      <w:bookmarkEnd w:id="65"/>
-      <w:bookmarkEnd w:id="66"/>
-      <w:r>
-        <w:t>Risk and mitigation</w:t>
-      </w:r>
-      <w:bookmarkEnd w:id="67"/>
+      <w:r>
+        <w:t>This is a graphical representation for specifying business process and how we decide what kind of actions are needed for the completion of the project and w</w:t>
+      </w:r>
+      <w:r>
+        <w:t>h</w:t>
+      </w:r>
+      <w:r>
+        <w:t>ether those solutions are suitable taking under consideration the feedback of the project owners.</w:t>
+      </w:r>
     </w:p>
     <w:p/>
-    <w:tbl>
-      <w:tblPr>
-        <w:tblW w:w="10060" w:type="dxa"/>
-        <w:tblBorders>
-          <w:top w:val="single" w:sz="4" w:space="0" w:color="DDD9C3" w:themeColor="background2" w:themeShade="E6"/>
-          <w:left w:val="single" w:sz="4" w:space="0" w:color="DDD9C3" w:themeColor="background2" w:themeShade="E6"/>
-          <w:bottom w:val="single" w:sz="4" w:space="0" w:color="DDD9C3" w:themeColor="background2" w:themeShade="E6"/>
-          <w:right w:val="single" w:sz="4" w:space="0" w:color="DDD9C3" w:themeColor="background2" w:themeShade="E6"/>
-          <w:insideH w:val="single" w:sz="4" w:space="0" w:color="DDD9C3" w:themeColor="background2" w:themeShade="E6"/>
-          <w:insideV w:val="single" w:sz="4" w:space="0" w:color="DDD9C3" w:themeColor="background2" w:themeShade="E6"/>
-        </w:tblBorders>
-        <w:tblLook w:val="0000" w:firstRow="0" w:lastRow="0" w:firstColumn="0" w:lastColumn="0" w:noHBand="0" w:noVBand="0"/>
-      </w:tblPr>
-      <w:tblGrid>
-        <w:gridCol w:w="1812"/>
-        <w:gridCol w:w="995"/>
-        <w:gridCol w:w="1299"/>
-        <w:gridCol w:w="2977"/>
-        <w:gridCol w:w="2977"/>
-      </w:tblGrid>
-      <w:tr>
-        <w:tc>
-          <w:tcPr>
-            <w:tcW w:w="1812" w:type="dxa"/>
-            <w:shd w:val="clear" w:color="auto" w:fill="FFFFFF" w:themeFill="background1"/>
-          </w:tcPr>
-          <w:p>
-            <w:pPr>
-              <w:pStyle w:val="tabelheader"/>
-              <w:rPr>
-                <w:b/>
-                <w:color w:val="1F497D" w:themeColor="text2"/>
-                <w:sz w:val="20"/>
-              </w:rPr>
-            </w:pPr>
-            <w:r>
-              <w:rPr>
-                <w:b/>
-                <w:color w:val="1F497D" w:themeColor="text2"/>
-                <w:sz w:val="20"/>
-              </w:rPr>
-              <w:t>Risk</w:t>
-            </w:r>
-          </w:p>
-        </w:tc>
-        <w:tc>
-          <w:tcPr>
-            <w:tcW w:w="995" w:type="dxa"/>
-            <w:shd w:val="clear" w:color="auto" w:fill="FFFFFF" w:themeFill="background1"/>
-          </w:tcPr>
-          <w:p>
-            <w:pPr>
-              <w:pStyle w:val="tabelheader"/>
-              <w:jc w:val="center"/>
-              <w:rPr>
-                <w:b/>
-                <w:color w:val="1F497D" w:themeColor="text2"/>
-                <w:sz w:val="20"/>
-                <w:lang w:val="en-US"/>
-              </w:rPr>
-            </w:pPr>
-            <w:r>
-              <w:rPr>
-                <w:b/>
-                <w:color w:val="1F497D" w:themeColor="text2"/>
-                <w:sz w:val="20"/>
-                <w:lang w:val="en-US"/>
-              </w:rPr>
-              <w:t>Severity</w:t>
-            </w:r>
-          </w:p>
-        </w:tc>
-        <w:tc>
-          <w:tcPr>
-            <w:tcW w:w="1299" w:type="dxa"/>
-            <w:shd w:val="clear" w:color="auto" w:fill="FFFFFF" w:themeFill="background1"/>
-          </w:tcPr>
-          <w:p>
-            <w:pPr>
-              <w:pStyle w:val="tabelheader"/>
-              <w:jc w:val="center"/>
-              <w:rPr>
-                <w:b/>
-                <w:color w:val="1F497D" w:themeColor="text2"/>
-                <w:sz w:val="20"/>
-                <w:lang w:val="en-US"/>
-              </w:rPr>
-            </w:pPr>
-            <w:r>
-              <w:rPr>
-                <w:b/>
-                <w:color w:val="1F497D" w:themeColor="text2"/>
-                <w:sz w:val="20"/>
-                <w:lang w:val="en-US"/>
-              </w:rPr>
-              <w:t>Probability</w:t>
-            </w:r>
-          </w:p>
-        </w:tc>
-        <w:tc>
-          <w:tcPr>
-            <w:tcW w:w="2977" w:type="dxa"/>
-            <w:shd w:val="clear" w:color="auto" w:fill="FFFFFF" w:themeFill="background1"/>
-          </w:tcPr>
-          <w:p>
-            <w:pPr>
-              <w:pStyle w:val="tabelheader"/>
-              <w:rPr>
-                <w:b/>
-                <w:color w:val="1F497D" w:themeColor="text2"/>
-                <w:sz w:val="20"/>
-                <w:lang w:val="en-US"/>
-              </w:rPr>
-            </w:pPr>
-            <w:r>
-              <w:rPr>
-                <w:b/>
-                <w:color w:val="1F497D" w:themeColor="text2"/>
-                <w:sz w:val="20"/>
-                <w:lang w:val="en-US"/>
-              </w:rPr>
-              <w:t>Prevention a</w:t>
-            </w:r>
-            <w:r>
-              <w:rPr>
-                <w:b/>
-                <w:color w:val="1F497D" w:themeColor="text2"/>
-                <w:sz w:val="20"/>
-                <w:lang w:val="en-US"/>
-              </w:rPr>
-              <w:t>ctivities</w:t>
-            </w:r>
-          </w:p>
-        </w:tc>
-        <w:tc>
-          <w:tcPr>
-            <w:tcW w:w="2977" w:type="dxa"/>
-            <w:shd w:val="clear" w:color="auto" w:fill="FFFFFF" w:themeFill="background1"/>
-          </w:tcPr>
-          <w:p>
-            <w:pPr>
-              <w:pStyle w:val="tabelheader"/>
-              <w:rPr>
-                <w:b/>
-                <w:color w:val="1F497D" w:themeColor="text2"/>
-                <w:sz w:val="20"/>
-                <w:lang w:val="en-US"/>
-              </w:rPr>
-            </w:pPr>
-            <w:r>
-              <w:rPr>
-                <w:b/>
-                <w:color w:val="1F497D" w:themeColor="text2"/>
-                <w:sz w:val="20"/>
-                <w:lang w:val="en-US"/>
-              </w:rPr>
-              <w:t>Mitigation activities</w:t>
-            </w:r>
-          </w:p>
-        </w:tc>
-      </w:tr>
-      <w:tr>
-        <w:trPr>
-          <w:trHeight w:val="397"/>
-        </w:trPr>
-        <w:tc>
-          <w:tcPr>
-            <w:tcW w:w="1812" w:type="dxa"/>
-            <w:vAlign w:val="center"/>
-          </w:tcPr>
-          <w:p>
-            <w:pPr>
-              <w:pStyle w:val="Tabelbody"/>
-              <w:numPr>
-                <w:ilvl w:val="0"/>
-                <w:numId w:val="13"/>
-              </w:numPr>
-              <w:ind w:left="284" w:hanging="284"/>
-              <w:rPr>
-                <w:sz w:val="20"/>
-                <w:lang w:val="en-US"/>
-              </w:rPr>
-            </w:pPr>
-            <w:r>
-              <w:rPr>
-                <w:sz w:val="20"/>
-                <w:lang w:val="en-US"/>
-              </w:rPr>
-              <w:t>A group member is unavailable for team meeting</w:t>
-            </w:r>
-          </w:p>
-        </w:tc>
-        <w:tc>
-          <w:tcPr>
-            <w:tcW w:w="995" w:type="dxa"/>
-          </w:tcPr>
-          <w:p>
-            <w:pPr>
-              <w:pStyle w:val="Tabelbody"/>
-              <w:jc w:val="center"/>
-              <w:rPr>
-                <w:sz w:val="20"/>
-                <w:lang w:val="en-US"/>
-              </w:rPr>
-            </w:pPr>
-            <w:r>
-              <w:rPr>
-                <w:sz w:val="20"/>
-                <w:lang w:val="en-US"/>
-              </w:rPr>
-              <w:t>Low</w:t>
-            </w:r>
-          </w:p>
-        </w:tc>
-        <w:tc>
-          <w:tcPr>
-            <w:tcW w:w="1299" w:type="dxa"/>
-          </w:tcPr>
-          <w:p>
-            <w:pPr>
-              <w:pStyle w:val="Tabelbody"/>
-              <w:jc w:val="center"/>
-              <w:rPr>
-                <w:sz w:val="20"/>
-                <w:lang w:val="en-US"/>
-              </w:rPr>
-            </w:pPr>
-            <w:r>
-              <w:rPr>
-                <w:sz w:val="20"/>
-                <w:lang w:val="en-US"/>
-              </w:rPr>
-              <w:t>Medium</w:t>
-            </w:r>
-          </w:p>
-        </w:tc>
-        <w:tc>
-          <w:tcPr>
-            <w:tcW w:w="2977" w:type="dxa"/>
-            <w:vAlign w:val="center"/>
-          </w:tcPr>
-          <w:p>
-            <w:pPr>
-              <w:pStyle w:val="Tabelbody"/>
-              <w:rPr>
-                <w:sz w:val="20"/>
-                <w:lang w:val="en-US"/>
-              </w:rPr>
-            </w:pPr>
-            <w:r>
-              <w:rPr>
-                <w:sz w:val="20"/>
-                <w:lang w:val="en-US"/>
-              </w:rPr>
-              <w:t>Contact all members a reasonable time before the meeting (At least 12 hours before the meeting occurs)</w:t>
-            </w:r>
-          </w:p>
-        </w:tc>
-        <w:tc>
-          <w:tcPr>
-            <w:tcW w:w="2977" w:type="dxa"/>
-            <w:vAlign w:val="center"/>
-          </w:tcPr>
-          <w:p>
-            <w:pPr>
-              <w:pStyle w:val="Tabelbody"/>
-              <w:rPr>
-                <w:sz w:val="20"/>
-                <w:lang w:val="en-US"/>
-              </w:rPr>
-            </w:pPr>
-            <w:r>
-              <w:rPr>
-                <w:sz w:val="20"/>
-                <w:lang w:val="en-US"/>
-              </w:rPr>
-              <w:t>If a group member is missing from a team meeting, he should be informed about what has been discussed and about any decisions that have taken place in his absence.</w:t>
-            </w:r>
-          </w:p>
-        </w:tc>
-      </w:tr>
-      <w:tr>
-        <w:trPr>
-          <w:trHeight w:val="397"/>
-        </w:trPr>
-        <w:tc>
-          <w:tcPr>
-            <w:tcW w:w="1812" w:type="dxa"/>
-            <w:vAlign w:val="center"/>
-          </w:tcPr>
-          <w:p>
-            <w:pPr>
-              <w:pStyle w:val="Tabelbody"/>
-              <w:numPr>
-                <w:ilvl w:val="0"/>
-                <w:numId w:val="13"/>
-              </w:numPr>
-              <w:ind w:left="284" w:hanging="284"/>
-              <w:rPr>
-                <w:sz w:val="20"/>
-                <w:lang w:val="en-US"/>
-              </w:rPr>
-            </w:pPr>
-            <w:r>
-              <w:rPr>
-                <w:sz w:val="20"/>
-                <w:lang w:val="en-US"/>
-              </w:rPr>
-              <w:t>A group member is unavailable for tutor/PO meeting</w:t>
-            </w:r>
-          </w:p>
-        </w:tc>
-        <w:tc>
-          <w:tcPr>
-            <w:tcW w:w="995" w:type="dxa"/>
-          </w:tcPr>
-          <w:p>
-            <w:pPr>
-              <w:pStyle w:val="Tabelbody"/>
-              <w:jc w:val="center"/>
-              <w:rPr>
-                <w:sz w:val="20"/>
-                <w:lang w:val="en-US"/>
-              </w:rPr>
-            </w:pPr>
-            <w:r>
-              <w:rPr>
-                <w:sz w:val="20"/>
-                <w:lang w:val="en-US"/>
-              </w:rPr>
-              <w:t>Medium</w:t>
-            </w:r>
-          </w:p>
-        </w:tc>
-        <w:tc>
-          <w:tcPr>
-            <w:tcW w:w="1299" w:type="dxa"/>
-          </w:tcPr>
-          <w:p>
-            <w:pPr>
-              <w:pStyle w:val="Tabelbody"/>
-              <w:jc w:val="center"/>
-              <w:rPr>
-                <w:sz w:val="20"/>
-                <w:lang w:val="en-US"/>
-              </w:rPr>
-            </w:pPr>
-            <w:r>
-              <w:rPr>
-                <w:sz w:val="20"/>
-                <w:lang w:val="en-US"/>
-              </w:rPr>
-              <w:t>Low</w:t>
-            </w:r>
-          </w:p>
-        </w:tc>
-        <w:tc>
-          <w:tcPr>
-            <w:tcW w:w="2977" w:type="dxa"/>
-            <w:vAlign w:val="center"/>
-          </w:tcPr>
-          <w:p>
-            <w:pPr>
-              <w:pStyle w:val="Tabelbody"/>
-              <w:rPr>
-                <w:sz w:val="20"/>
-                <w:lang w:val="en-US"/>
-              </w:rPr>
-            </w:pPr>
-            <w:r>
-              <w:rPr>
-                <w:sz w:val="20"/>
-                <w:lang w:val="en-US"/>
-              </w:rPr>
-              <w:t xml:space="preserve">Contact all members a reasonable time before the meeting; All members must submit their work into the repository after finishing. </w:t>
-            </w:r>
-          </w:p>
-        </w:tc>
-        <w:tc>
-          <w:tcPr>
-            <w:tcW w:w="2977" w:type="dxa"/>
-            <w:vAlign w:val="center"/>
-          </w:tcPr>
-          <w:p>
-            <w:pPr>
-              <w:pStyle w:val="Tabelbody"/>
-              <w:rPr>
-                <w:sz w:val="20"/>
-                <w:lang w:val="en-US"/>
-              </w:rPr>
-            </w:pPr>
-            <w:r>
-              <w:rPr>
-                <w:sz w:val="20"/>
-                <w:lang w:val="en-US"/>
-              </w:rPr>
-              <w:t>If a group member is missing from an important meeting, inform the other participants of the meeting and present the latest work they have submitted to the repository.</w:t>
-            </w:r>
-          </w:p>
-        </w:tc>
-      </w:tr>
-      <w:tr>
-        <w:trPr>
-          <w:trHeight w:val="397"/>
-        </w:trPr>
-        <w:tc>
-          <w:tcPr>
-            <w:tcW w:w="1812" w:type="dxa"/>
-            <w:vAlign w:val="center"/>
-          </w:tcPr>
-          <w:p>
-            <w:pPr>
-              <w:pStyle w:val="Tabelbody"/>
-              <w:numPr>
-                <w:ilvl w:val="0"/>
-                <w:numId w:val="13"/>
-              </w:numPr>
-              <w:ind w:left="284" w:hanging="284"/>
-              <w:rPr>
-                <w:sz w:val="20"/>
-                <w:lang w:val="en-US"/>
-              </w:rPr>
-            </w:pPr>
-            <w:r>
-              <w:rPr>
-                <w:sz w:val="20"/>
-                <w:lang w:val="en-US"/>
-              </w:rPr>
-              <w:t xml:space="preserve">Misinterpreting </w:t>
-            </w:r>
-            <w:proofErr w:type="spellStart"/>
-            <w:r>
-              <w:rPr>
-                <w:sz w:val="20"/>
-                <w:lang w:val="en-US"/>
-              </w:rPr>
-              <w:t>requiremrent</w:t>
-            </w:r>
-            <w:proofErr w:type="spellEnd"/>
-            <w:r>
-              <w:rPr>
-                <w:sz w:val="20"/>
-                <w:lang w:val="en-US"/>
-              </w:rPr>
-              <w:t xml:space="preserve"> </w:t>
-            </w:r>
-          </w:p>
-        </w:tc>
-        <w:tc>
-          <w:tcPr>
-            <w:tcW w:w="995" w:type="dxa"/>
-          </w:tcPr>
-          <w:p>
-            <w:pPr>
-              <w:pStyle w:val="Tabelbody"/>
-              <w:jc w:val="center"/>
-              <w:rPr>
-                <w:sz w:val="20"/>
-                <w:lang w:val="en-US"/>
-              </w:rPr>
-            </w:pPr>
-            <w:r>
-              <w:rPr>
-                <w:sz w:val="20"/>
-                <w:lang w:val="en-US"/>
-              </w:rPr>
-              <w:t>High</w:t>
-            </w:r>
-          </w:p>
-        </w:tc>
-        <w:tc>
-          <w:tcPr>
-            <w:tcW w:w="1299" w:type="dxa"/>
-          </w:tcPr>
-          <w:p>
-            <w:pPr>
-              <w:pStyle w:val="Tabelbody"/>
-              <w:jc w:val="center"/>
-              <w:rPr>
-                <w:sz w:val="20"/>
-                <w:lang w:val="en-US"/>
-              </w:rPr>
-            </w:pPr>
-            <w:r>
-              <w:rPr>
-                <w:sz w:val="20"/>
-                <w:lang w:val="en-US"/>
-              </w:rPr>
-              <w:t>High</w:t>
-            </w:r>
-          </w:p>
-        </w:tc>
-        <w:tc>
-          <w:tcPr>
-            <w:tcW w:w="2977" w:type="dxa"/>
-            <w:vAlign w:val="center"/>
-          </w:tcPr>
-          <w:p>
-            <w:pPr>
-              <w:pStyle w:val="Tabelbody"/>
-              <w:rPr>
-                <w:sz w:val="20"/>
-                <w:lang w:val="en-US"/>
-              </w:rPr>
-            </w:pPr>
-            <w:r>
-              <w:rPr>
-                <w:sz w:val="20"/>
-                <w:lang w:val="en-US"/>
-              </w:rPr>
-              <w:t>Contact the PO frequently or ask the teacher; consulting all the members</w:t>
-            </w:r>
-          </w:p>
-        </w:tc>
-        <w:tc>
-          <w:tcPr>
-            <w:tcW w:w="2977" w:type="dxa"/>
-            <w:vAlign w:val="center"/>
-          </w:tcPr>
-          <w:p>
-            <w:pPr>
-              <w:pStyle w:val="Tabelbody"/>
-              <w:rPr>
-                <w:sz w:val="20"/>
-                <w:lang w:val="en-US"/>
-              </w:rPr>
-            </w:pPr>
-            <w:r>
-              <w:rPr>
-                <w:sz w:val="20"/>
-                <w:lang w:val="en-US"/>
-              </w:rPr>
-              <w:t>If particular task was interpret wrong, the team should always ask questions about it and discuss with the group how it should be done.</w:t>
-            </w:r>
-          </w:p>
-        </w:tc>
-      </w:tr>
-    </w:tbl>
-    <w:p>
-      <w:pPr>
-        <w:rPr>
-          <w:sz w:val="2"/>
-          <w:szCs w:val="2"/>
-          <w:lang w:val="en-US"/>
-        </w:rPr>
-      </w:pPr>
-    </w:p>
-    <w:p>
-      <w:pPr>
-        <w:rPr>
-          <w:lang w:val="en-US"/>
-        </w:rPr>
-      </w:pPr>
-    </w:p>
-    <w:p>
-      <w:pPr>
-        <w:rPr>
-          <w:lang w:val="en-US"/>
-        </w:rPr>
-      </w:pPr>
-    </w:p>
-    <w:p>
-      <w:pPr>
-        <w:rPr>
-          <w:lang w:val="en-US"/>
-        </w:rPr>
-      </w:pPr>
-    </w:p>
-    <w:p>
-      <w:pPr>
-        <w:rPr>
-          <w:lang w:val="en-US"/>
-        </w:rPr>
-      </w:pPr>
-    </w:p>
-    <w:p>
-      <w:pPr>
-        <w:rPr>
-          <w:rFonts w:cs="Arial"/>
-          <w:lang w:val="en-US"/>
-        </w:rPr>
-      </w:pPr>
-      <w:r>
-        <w:rPr>
-          <w:rFonts w:cs="Arial"/>
-          <w:lang w:val="en-US"/>
-        </w:rPr>
-        <w:t xml:space="preserve">BPN diagram: </w:t>
-      </w:r>
-    </w:p>
-    <w:p>
-      <w:pPr>
-        <w:jc w:val="center"/>
-        <w:rPr>
-          <w:rFonts w:cs="Arial"/>
-          <w:lang w:val="en-US"/>
-        </w:rPr>
-      </w:pPr>
+    <w:p>
       <w:r>
         <w:rPr>
           <w:rFonts w:cs="Arial"/>
@@ -8908,9 +7464,17 @@
           <w:lang w:val="en-US"/>
         </w:rPr>
         <w:drawing>
-          <wp:inline distT="0" distB="0" distL="0" distR="0" wp14:anchorId="32218989" wp14:editId="5C1B05C3">
-            <wp:extent cx="4924425" cy="2859617"/>
+          <wp:anchor distT="0" distB="0" distL="114300" distR="114300" simplePos="0" relativeHeight="251657216" behindDoc="1" locked="0" layoutInCell="1" allowOverlap="1" wp14:anchorId="7F1519A1" wp14:editId="2A0F5258">
+            <wp:simplePos x="0" y="0"/>
+            <wp:positionH relativeFrom="margin">
+              <wp:align>left</wp:align>
+            </wp:positionH>
+            <wp:positionV relativeFrom="paragraph">
+              <wp:posOffset>3810</wp:posOffset>
+            </wp:positionV>
+            <wp:extent cx="5455920" cy="3168256"/>
             <wp:effectExtent l="0" t="0" r="0" b="0"/>
+            <wp:wrapNone/>
             <wp:docPr id="1" name="Picture 1" descr="Diagram, schematic&#10;&#10;Description automatically generated"/>
             <wp:cNvGraphicFramePr>
               <a:graphicFrameLocks xmlns:a="http://schemas.openxmlformats.org/drawingml/2006/main" noChangeAspect="1"/>
@@ -8937,7 +7501,7 @@
                   <pic:spPr>
                     <a:xfrm>
                       <a:off x="0" y="0"/>
-                      <a:ext cx="4927957" cy="2861668"/>
+                      <a:ext cx="5455920" cy="3168256"/>
                     </a:xfrm>
                     <a:prstGeom prst="rect">
                       <a:avLst/>
@@ -8946,9 +7510,1943 @@
                 </pic:pic>
               </a:graphicData>
             </a:graphic>
-          </wp:inline>
+            <wp14:sizeRelH relativeFrom="margin">
+              <wp14:pctWidth>0</wp14:pctWidth>
+            </wp14:sizeRelH>
+            <wp14:sizeRelV relativeFrom="margin">
+              <wp14:pctHeight>0</wp14:pctHeight>
+            </wp14:sizeRelV>
+          </wp:anchor>
         </w:drawing>
       </w:r>
+    </w:p>
+    <w:p/>
+    <w:p/>
+    <w:p/>
+    <w:p/>
+    <w:p/>
+    <w:p/>
+    <w:p/>
+    <w:p/>
+    <w:p/>
+    <w:p/>
+    <w:p/>
+    <w:p/>
+    <w:p/>
+    <w:p/>
+    <w:p/>
+    <w:p/>
+    <w:p/>
+    <w:p/>
+    <w:p/>
+    <w:p/>
+    <w:p/>
+    <w:p/>
+    <w:p/>
+    <w:p/>
+    <w:p>
+      <w:r>
+        <w:t>-  Firstly we discuss with each other what needs to be done, thus we come up with a solution about a current problem</w:t>
+      </w:r>
+    </w:p>
+    <w:p/>
+    <w:p>
+      <w:pPr>
+        <w:rPr>
+          <w:lang w:val="en-US"/>
+        </w:rPr>
+      </w:pPr>
+      <w:r>
+        <w:t xml:space="preserve">-  Secondly </w:t>
+      </w:r>
+      <w:r>
+        <w:t xml:space="preserve">we talk with the project owners (verbaly or via email) whether they </w:t>
+      </w:r>
+      <w:r>
+        <w:rPr>
+          <w:lang w:val="en-US"/>
+        </w:rPr>
+        <w:t xml:space="preserve">approve our approach, if not then we ask for feedback and we start discussing over again from scratch. </w:t>
+      </w:r>
+      <w:proofErr w:type="gramStart"/>
+      <w:r>
+        <w:rPr>
+          <w:lang w:val="en-US"/>
+        </w:rPr>
+        <w:t>However</w:t>
+      </w:r>
+      <w:proofErr w:type="gramEnd"/>
+      <w:r>
+        <w:rPr>
+          <w:lang w:val="en-US"/>
+        </w:rPr>
+        <w:t xml:space="preserve"> if they approve we continue to step three</w:t>
+      </w:r>
+    </w:p>
+    <w:p>
+      <w:pPr>
+        <w:rPr>
+          <w:lang w:val="en-US"/>
+        </w:rPr>
+      </w:pPr>
+    </w:p>
+    <w:p>
+      <w:pPr>
+        <w:rPr>
+          <w:lang w:val="en-US"/>
+        </w:rPr>
+      </w:pPr>
+      <w:r>
+        <w:rPr>
+          <w:lang w:val="en-US"/>
+        </w:rPr>
+        <w:t xml:space="preserve">-  Thirdly we start digging if something else is </w:t>
+      </w:r>
+      <w:proofErr w:type="gramStart"/>
+      <w:r>
+        <w:rPr>
+          <w:lang w:val="en-US"/>
+        </w:rPr>
+        <w:t>needed( tool</w:t>
+      </w:r>
+      <w:proofErr w:type="gramEnd"/>
+      <w:r>
+        <w:rPr>
+          <w:lang w:val="en-US"/>
+        </w:rPr>
+        <w:t xml:space="preserve"> or software) or if the POs give us any advice how we should continue.</w:t>
+      </w:r>
+    </w:p>
+    <w:p>
+      <w:pPr>
+        <w:rPr>
+          <w:lang w:val="en-US"/>
+        </w:rPr>
+      </w:pPr>
+    </w:p>
+    <w:p>
+      <w:pPr>
+        <w:pStyle w:val="ListParagraph"/>
+        <w:numPr>
+          <w:ilvl w:val="0"/>
+          <w:numId w:val="18"/>
+        </w:numPr>
+        <w:rPr>
+          <w:lang w:val="en-US"/>
+        </w:rPr>
+      </w:pPr>
+      <w:r>
+        <w:rPr>
+          <w:lang w:val="en-US"/>
+        </w:rPr>
+        <w:t xml:space="preserve">If something else is </w:t>
+      </w:r>
+      <w:proofErr w:type="gramStart"/>
+      <w:r>
+        <w:rPr>
+          <w:lang w:val="en-US"/>
+        </w:rPr>
+        <w:t>needed</w:t>
+      </w:r>
+      <w:proofErr w:type="gramEnd"/>
+      <w:r>
+        <w:rPr>
+          <w:lang w:val="en-US"/>
+        </w:rPr>
+        <w:t xml:space="preserve"> we figure out how to get it as well as implement it afterwards.</w:t>
+      </w:r>
+    </w:p>
+    <w:p>
+      <w:pPr>
+        <w:pStyle w:val="ListParagraph"/>
+        <w:numPr>
+          <w:ilvl w:val="0"/>
+          <w:numId w:val="18"/>
+        </w:numPr>
+        <w:rPr>
+          <w:lang w:val="en-US"/>
+        </w:rPr>
+      </w:pPr>
+      <w:r>
+        <w:rPr>
+          <w:lang w:val="en-US"/>
+        </w:rPr>
+        <w:t xml:space="preserve">Then when everything is set up correctly with everyone’s </w:t>
+      </w:r>
+      <w:proofErr w:type="gramStart"/>
+      <w:r>
+        <w:rPr>
+          <w:lang w:val="en-US"/>
+        </w:rPr>
+        <w:t>approval</w:t>
+      </w:r>
+      <w:proofErr w:type="gramEnd"/>
+      <w:r>
+        <w:rPr>
+          <w:lang w:val="en-US"/>
+        </w:rPr>
+        <w:t xml:space="preserve"> we are ready to start working.</w:t>
+      </w:r>
+    </w:p>
+    <w:p>
+      <w:pPr>
+        <w:rPr>
+          <w:lang w:val="en-US"/>
+        </w:rPr>
+      </w:pPr>
+    </w:p>
+    <w:p>
+      <w:pPr>
+        <w:rPr>
+          <w:lang w:val="en-US"/>
+        </w:rPr>
+      </w:pPr>
+      <w:r>
+        <w:rPr>
+          <w:lang w:val="en-US"/>
+        </w:rPr>
+        <w:t>-</w:t>
+      </w:r>
+      <w:r>
+        <w:rPr>
+          <w:lang w:val="en-US"/>
+        </w:rPr>
+        <w:t xml:space="preserve">  </w:t>
+      </w:r>
+      <w:r>
+        <w:rPr>
+          <w:lang w:val="en-US"/>
+        </w:rPr>
+        <w:t>What follows is implementation, designing and testing</w:t>
+      </w:r>
+    </w:p>
+    <w:p>
+      <w:pPr>
+        <w:ind w:firstLine="708"/>
+        <w:rPr>
+          <w:lang w:val="en-US"/>
+        </w:rPr>
+      </w:pPr>
+      <w:r>
+        <w:rPr>
+          <w:lang w:val="en-US"/>
+        </w:rPr>
+        <w:t xml:space="preserve">- If some issues </w:t>
+      </w:r>
+      <w:proofErr w:type="spellStart"/>
+      <w:r>
+        <w:rPr>
+          <w:lang w:val="en-US"/>
+        </w:rPr>
+        <w:t>accur</w:t>
+      </w:r>
+      <w:proofErr w:type="spellEnd"/>
+      <w:r>
+        <w:rPr>
+          <w:lang w:val="en-US"/>
+        </w:rPr>
+        <w:t xml:space="preserve"> during the process we fix them until everything works as supposed to.</w:t>
+      </w:r>
+    </w:p>
+    <w:p>
+      <w:pPr>
+        <w:ind w:firstLine="708"/>
+        <w:rPr>
+          <w:lang w:val="en-US"/>
+        </w:rPr>
+      </w:pPr>
+    </w:p>
+    <w:p>
+      <w:pPr>
+        <w:pStyle w:val="ListParagraph"/>
+        <w:numPr>
+          <w:ilvl w:val="0"/>
+          <w:numId w:val="18"/>
+        </w:numPr>
+        <w:rPr>
+          <w:lang w:val="en-US"/>
+        </w:rPr>
+      </w:pPr>
+      <w:r>
+        <w:rPr>
+          <w:lang w:val="en-US"/>
+        </w:rPr>
+        <w:t xml:space="preserve">Then a presentation to the POs </w:t>
+      </w:r>
+      <w:proofErr w:type="spellStart"/>
+      <w:r>
+        <w:rPr>
+          <w:lang w:val="en-US"/>
+        </w:rPr>
+        <w:t>followes</w:t>
+      </w:r>
+      <w:proofErr w:type="spellEnd"/>
+      <w:r>
+        <w:rPr>
+          <w:lang w:val="en-US"/>
+        </w:rPr>
+        <w:t xml:space="preserve"> where they give us feedback and check our work</w:t>
+      </w:r>
+    </w:p>
+    <w:p>
+      <w:pPr>
+        <w:pStyle w:val="ListParagraph"/>
+        <w:numPr>
+          <w:ilvl w:val="0"/>
+          <w:numId w:val="18"/>
+        </w:numPr>
+        <w:rPr>
+          <w:lang w:val="en-US"/>
+        </w:rPr>
+      </w:pPr>
+      <w:r>
+        <w:rPr>
+          <w:lang w:val="en-US"/>
+        </w:rPr>
+        <w:t xml:space="preserve">If project owners like what they </w:t>
+      </w:r>
+      <w:proofErr w:type="gramStart"/>
+      <w:r>
+        <w:rPr>
+          <w:lang w:val="en-US"/>
+        </w:rPr>
+        <w:t>see</w:t>
+      </w:r>
+      <w:proofErr w:type="gramEnd"/>
+      <w:r>
+        <w:rPr>
+          <w:lang w:val="en-US"/>
+        </w:rPr>
+        <w:t xml:space="preserve"> the</w:t>
+      </w:r>
+      <w:r>
+        <w:rPr>
+          <w:lang w:val="en-US"/>
+        </w:rPr>
+        <w:t xml:space="preserve">n we continue further on the project work flow. </w:t>
+      </w:r>
+      <w:proofErr w:type="gramStart"/>
+      <w:r>
+        <w:rPr>
+          <w:lang w:val="en-US"/>
+        </w:rPr>
+        <w:t>However</w:t>
+      </w:r>
+      <w:proofErr w:type="gramEnd"/>
+      <w:r>
+        <w:rPr>
+          <w:lang w:val="en-US"/>
+        </w:rPr>
+        <w:t xml:space="preserve"> if they have any recommendations or advices we take them under consideration and how to fix them.</w:t>
+      </w:r>
+    </w:p>
+    <w:p>
+      <w:pPr>
+        <w:rPr>
+          <w:lang w:val="en-US"/>
+        </w:rPr>
+      </w:pPr>
+      <w:r>
+        <w:rPr>
+          <w:lang w:val="en-US"/>
+        </w:rPr>
+        <w:t>-  Next step is going back to the start of the business process when implementing another feature of the project</w:t>
+      </w:r>
+      <w:r>
+        <w:rPr>
+          <w:lang w:val="en-US"/>
+        </w:rPr>
+        <w:t xml:space="preserve"> until the project is completely </w:t>
+      </w:r>
+      <w:proofErr w:type="gramStart"/>
+      <w:r>
+        <w:rPr>
+          <w:lang w:val="en-US"/>
+        </w:rPr>
+        <w:t>finished</w:t>
+      </w:r>
+      <w:proofErr w:type="gramEnd"/>
+      <w:r>
+        <w:rPr>
+          <w:lang w:val="en-US"/>
+        </w:rPr>
+        <w:t xml:space="preserve"> and POs have no more tasks</w:t>
+      </w:r>
+      <w:r>
+        <w:rPr>
+          <w:lang w:val="en-US"/>
+        </w:rPr>
+        <w:t>.</w:t>
+      </w:r>
+    </w:p>
+    <w:p>
+      <w:pPr>
+        <w:pStyle w:val="Heading1"/>
+        <w:rPr>
+          <w:lang w:val="en-GB"/>
+        </w:rPr>
+      </w:pPr>
+      <w:bookmarkStart w:id="41" w:name="_Toc327581061"/>
+      <w:bookmarkStart w:id="42" w:name="_Toc327581611"/>
+      <w:bookmarkStart w:id="43" w:name="_Toc327583391"/>
+      <w:bookmarkStart w:id="44" w:name="_Toc339966130"/>
+      <w:bookmarkStart w:id="45" w:name="_Toc507670785"/>
+      <w:bookmarkStart w:id="46" w:name="_Toc42673525"/>
+      <w:bookmarkEnd w:id="38"/>
+      <w:bookmarkEnd w:id="39"/>
+      <w:bookmarkEnd w:id="40"/>
+      <w:bookmarkEnd w:id="41"/>
+      <w:bookmarkEnd w:id="42"/>
+      <w:bookmarkEnd w:id="43"/>
+      <w:bookmarkEnd w:id="44"/>
+      <w:r>
+        <w:rPr>
+          <w:lang w:val="en-GB"/>
+        </w:rPr>
+        <w:lastRenderedPageBreak/>
+        <w:t>Test</w:t>
+      </w:r>
+      <w:r>
+        <w:rPr>
+          <w:lang w:val="en-GB"/>
+        </w:rPr>
+        <w:t xml:space="preserve">ing </w:t>
+      </w:r>
+      <w:r>
+        <w:rPr>
+          <w:lang w:val="en-GB"/>
+        </w:rPr>
+        <w:t>strategy and</w:t>
+      </w:r>
+      <w:r>
+        <w:rPr>
+          <w:lang w:val="en-GB"/>
+        </w:rPr>
+        <w:t xml:space="preserve"> </w:t>
+      </w:r>
+      <w:r>
+        <w:rPr>
+          <w:lang w:val="en-GB"/>
+        </w:rPr>
+        <w:t>c</w:t>
+      </w:r>
+      <w:r>
+        <w:rPr>
+          <w:lang w:val="en-GB"/>
+        </w:rPr>
+        <w:t xml:space="preserve">onfiguration </w:t>
+      </w:r>
+      <w:r>
+        <w:rPr>
+          <w:lang w:val="en-GB"/>
+        </w:rPr>
+        <w:t>management</w:t>
+      </w:r>
+      <w:bookmarkEnd w:id="45"/>
+      <w:bookmarkEnd w:id="46"/>
+    </w:p>
+    <w:p>
+      <w:pPr>
+        <w:pStyle w:val="Heading2"/>
+        <w:numPr>
+          <w:ilvl w:val="0"/>
+          <w:numId w:val="0"/>
+        </w:numPr>
+        <w:ind w:left="709"/>
+        <w:rPr>
+          <w:lang w:val="en-GB"/>
+        </w:rPr>
+      </w:pPr>
+      <w:bookmarkStart w:id="47" w:name="_Toc327581062"/>
+      <w:bookmarkStart w:id="48" w:name="_Toc327581612"/>
+      <w:bookmarkStart w:id="49" w:name="_Toc327583392"/>
+      <w:bookmarkStart w:id="50" w:name="_Toc339966131"/>
+    </w:p>
+    <w:p>
+      <w:pPr>
+        <w:rPr>
+          <w:lang w:val="en-GB"/>
+        </w:rPr>
+      </w:pPr>
+    </w:p>
+    <w:p>
+      <w:pPr>
+        <w:rPr>
+          <w:lang w:val="en-GB"/>
+        </w:rPr>
+      </w:pPr>
+    </w:p>
+    <w:p>
+      <w:pPr>
+        <w:pStyle w:val="Heading2"/>
+      </w:pPr>
+      <w:bookmarkStart w:id="51" w:name="_Toc507670786"/>
+      <w:bookmarkStart w:id="52" w:name="_Toc42673526"/>
+      <w:r>
+        <w:t>Test</w:t>
+      </w:r>
+      <w:r>
+        <w:t xml:space="preserve">ing </w:t>
+      </w:r>
+      <w:r>
+        <w:t>strateg</w:t>
+      </w:r>
+      <w:bookmarkEnd w:id="51"/>
+      <w:r>
+        <w:t>y</w:t>
+      </w:r>
+      <w:bookmarkEnd w:id="52"/>
+    </w:p>
+    <w:p/>
+    <w:p>
+      <w:pPr>
+        <w:rPr>
+          <w:lang w:val="en-US"/>
+        </w:rPr>
+      </w:pPr>
+      <w:r>
+        <w:rPr>
+          <w:lang w:val="en-US"/>
+        </w:rPr>
+        <w:t>W</w:t>
+      </w:r>
+      <w:r>
+        <w:rPr>
+          <w:lang w:val="en-US"/>
+        </w:rPr>
+        <w:t xml:space="preserve">e </w:t>
+      </w:r>
+      <w:r>
+        <w:rPr>
+          <w:lang w:val="en-US"/>
+        </w:rPr>
+        <w:t xml:space="preserve">will </w:t>
+      </w:r>
+      <w:r>
+        <w:rPr>
+          <w:lang w:val="en-US"/>
+        </w:rPr>
+        <w:t>run unit test</w:t>
+      </w:r>
+      <w:r>
+        <w:rPr>
+          <w:lang w:val="en-US"/>
+        </w:rPr>
+        <w:t>s</w:t>
+      </w:r>
+      <w:r>
+        <w:rPr>
+          <w:lang w:val="en-US"/>
+        </w:rPr>
+        <w:t xml:space="preserve"> on individual parts of the code depending on whether there is an unresolved issue or something we need to test right away. However, our main testing will take place after every big cycle we complete, for instance every completed requirement. </w:t>
+      </w:r>
+    </w:p>
+    <w:p>
+      <w:pPr>
+        <w:rPr>
+          <w:lang w:val="en-US"/>
+        </w:rPr>
+      </w:pPr>
+      <w:r>
+        <w:rPr>
+          <w:lang w:val="en-US"/>
+        </w:rPr>
+        <w:t>On the other hand</w:t>
+      </w:r>
+      <w:r>
+        <w:rPr>
+          <w:lang w:val="en-US"/>
+        </w:rPr>
+        <w:t>,</w:t>
+      </w:r>
+      <w:r>
+        <w:rPr>
+          <w:lang w:val="en-US"/>
+        </w:rPr>
+        <w:t xml:space="preserve"> when we assume that our work is almost done</w:t>
+      </w:r>
+      <w:r>
+        <w:rPr>
+          <w:lang w:val="en-US"/>
+        </w:rPr>
+        <w:t>,</w:t>
+      </w:r>
+      <w:r>
+        <w:rPr>
+          <w:lang w:val="en-US"/>
+        </w:rPr>
+        <w:t xml:space="preserve"> we are definitely going to test the system as a whole. Here our goal would be a hundred percen</w:t>
+      </w:r>
+      <w:r>
+        <w:rPr>
+          <w:lang w:val="en-US"/>
+        </w:rPr>
+        <w:t>t</w:t>
+      </w:r>
+      <w:r>
+        <w:rPr>
+          <w:lang w:val="en-US"/>
+        </w:rPr>
+        <w:t xml:space="preserve"> quality code. </w:t>
+      </w:r>
+    </w:p>
+    <w:p>
+      <w:pPr>
+        <w:rPr>
+          <w:b/>
+          <w:lang w:val="en-US"/>
+        </w:rPr>
+      </w:pPr>
+    </w:p>
+    <w:p>
+      <w:pPr>
+        <w:rPr>
+          <w:b/>
+          <w:lang w:val="en-US"/>
+        </w:rPr>
+      </w:pPr>
+      <w:r>
+        <w:rPr>
+          <w:b/>
+          <w:lang w:val="en-US"/>
+        </w:rPr>
+        <w:t>Features to be tested:</w:t>
+      </w:r>
+    </w:p>
+    <w:p>
+      <w:pPr>
+        <w:rPr>
+          <w:b/>
+          <w:lang w:val="en-US"/>
+        </w:rPr>
+      </w:pPr>
+    </w:p>
+    <w:p>
+      <w:pPr>
+        <w:rPr>
+          <w:i/>
+          <w:lang w:val="en-US"/>
+        </w:rPr>
+      </w:pPr>
+      <w:r>
+        <w:rPr>
+          <w:i/>
+          <w:lang w:val="en-US"/>
+        </w:rPr>
+        <w:t>Desktop App</w:t>
+      </w:r>
+      <w:r>
+        <w:rPr>
+          <w:i/>
+          <w:lang w:val="en-US"/>
+        </w:rPr>
+        <w:t>:</w:t>
+      </w:r>
+    </w:p>
+    <w:p>
+      <w:pPr>
+        <w:rPr>
+          <w:i/>
+          <w:lang w:val="en-US"/>
+        </w:rPr>
+      </w:pPr>
+    </w:p>
+    <w:p>
+      <w:pPr>
+        <w:pStyle w:val="ListParagraph"/>
+        <w:numPr>
+          <w:ilvl w:val="0"/>
+          <w:numId w:val="19"/>
+        </w:numPr>
+        <w:rPr>
+          <w:lang w:val="en-US"/>
+        </w:rPr>
+      </w:pPr>
+      <w:r>
+        <w:rPr>
+          <w:lang w:val="en-US"/>
+        </w:rPr>
+        <w:t>Authentication &amp; Authorization</w:t>
+      </w:r>
+    </w:p>
+    <w:p>
+      <w:pPr>
+        <w:pStyle w:val="ListParagraph"/>
+        <w:numPr>
+          <w:ilvl w:val="0"/>
+          <w:numId w:val="19"/>
+        </w:numPr>
+        <w:rPr>
+          <w:lang w:val="en-US"/>
+        </w:rPr>
+      </w:pPr>
+      <w:r>
+        <w:rPr>
+          <w:lang w:val="en-US"/>
+        </w:rPr>
+        <w:t>Database Connectivity</w:t>
+      </w:r>
+    </w:p>
+    <w:p>
+      <w:pPr>
+        <w:pStyle w:val="ListParagraph"/>
+        <w:numPr>
+          <w:ilvl w:val="0"/>
+          <w:numId w:val="19"/>
+        </w:numPr>
+        <w:rPr>
+          <w:lang w:val="en-US"/>
+        </w:rPr>
+      </w:pPr>
+      <w:r>
+        <w:rPr>
+          <w:lang w:val="en-US"/>
+        </w:rPr>
+        <w:t>Information Format Validation</w:t>
+      </w:r>
+    </w:p>
+    <w:p>
+      <w:pPr>
+        <w:pStyle w:val="ListParagraph"/>
+        <w:numPr>
+          <w:ilvl w:val="0"/>
+          <w:numId w:val="19"/>
+        </w:numPr>
+        <w:rPr>
+          <w:lang w:val="en-US"/>
+        </w:rPr>
+      </w:pPr>
+      <w:r>
+        <w:rPr>
+          <w:lang w:val="en-US"/>
+        </w:rPr>
+        <w:t>CRUD functionalities</w:t>
+      </w:r>
+    </w:p>
+    <w:p>
+      <w:pPr>
+        <w:pStyle w:val="ListParagraph"/>
+        <w:numPr>
+          <w:ilvl w:val="0"/>
+          <w:numId w:val="19"/>
+        </w:numPr>
+        <w:rPr>
+          <w:lang w:val="en-US"/>
+        </w:rPr>
+      </w:pPr>
+      <w:r>
+        <w:rPr>
+          <w:lang w:val="en-US"/>
+        </w:rPr>
+        <w:t>Appropriate Design Usage</w:t>
+      </w:r>
+    </w:p>
+    <w:p>
+      <w:pPr>
+        <w:pStyle w:val="ListParagraph"/>
+        <w:numPr>
+          <w:ilvl w:val="0"/>
+          <w:numId w:val="19"/>
+        </w:numPr>
+        <w:rPr>
+          <w:rFonts w:ascii="Segoe UI" w:hAnsi="Segoe UI" w:cs="Segoe UI"/>
+          <w:sz w:val="23"/>
+          <w:szCs w:val="23"/>
+          <w:lang w:val="en-US"/>
+        </w:rPr>
+      </w:pPr>
+      <w:r>
+        <w:rPr>
+          <w:rFonts w:ascii="Segoe UI" w:hAnsi="Segoe UI" w:cs="Segoe UI"/>
+          <w:sz w:val="23"/>
+          <w:szCs w:val="23"/>
+          <w:lang w:val="en-US"/>
+        </w:rPr>
+        <w:t>Security testing</w:t>
+      </w:r>
+    </w:p>
+    <w:p>
+      <w:pPr>
+        <w:pStyle w:val="ListParagraph"/>
+        <w:rPr>
+          <w:lang w:val="en-US"/>
+        </w:rPr>
+      </w:pPr>
+    </w:p>
+    <w:p>
+      <w:pPr>
+        <w:rPr>
+          <w:lang w:val="en-US"/>
+        </w:rPr>
+      </w:pPr>
+    </w:p>
+    <w:p>
+      <w:pPr>
+        <w:rPr>
+          <w:i/>
+          <w:lang w:val="en-US"/>
+        </w:rPr>
+      </w:pPr>
+      <w:r>
+        <w:rPr>
+          <w:i/>
+          <w:lang w:val="en-US"/>
+        </w:rPr>
+        <w:t>License Plate Recognition Software (LPRS):</w:t>
+      </w:r>
+    </w:p>
+    <w:p>
+      <w:pPr>
+        <w:rPr>
+          <w:i/>
+          <w:lang w:val="en-US"/>
+        </w:rPr>
+      </w:pPr>
+    </w:p>
+    <w:p>
+      <w:pPr>
+        <w:pStyle w:val="ListParagraph"/>
+        <w:numPr>
+          <w:ilvl w:val="0"/>
+          <w:numId w:val="21"/>
+        </w:numPr>
+        <w:rPr>
+          <w:i/>
+          <w:lang w:val="en-US"/>
+        </w:rPr>
+      </w:pPr>
+      <w:r>
+        <w:rPr>
+          <w:lang w:val="en-US"/>
+        </w:rPr>
+        <w:t>License Plates Recognition</w:t>
+      </w:r>
+    </w:p>
+    <w:p>
+      <w:pPr>
+        <w:pStyle w:val="ListParagraph"/>
+        <w:numPr>
+          <w:ilvl w:val="0"/>
+          <w:numId w:val="21"/>
+        </w:numPr>
+        <w:rPr>
+          <w:i/>
+          <w:lang w:val="en-US"/>
+        </w:rPr>
+      </w:pPr>
+      <w:r>
+        <w:rPr>
+          <w:lang w:val="en-US"/>
+        </w:rPr>
+        <w:t>Text Messaging</w:t>
+      </w:r>
+    </w:p>
+    <w:p>
+      <w:pPr>
+        <w:pStyle w:val="ListParagraph"/>
+        <w:numPr>
+          <w:ilvl w:val="0"/>
+          <w:numId w:val="21"/>
+        </w:numPr>
+        <w:rPr>
+          <w:i/>
+          <w:lang w:val="en-US"/>
+        </w:rPr>
+      </w:pPr>
+      <w:r>
+        <w:rPr>
+          <w:lang w:val="en-US"/>
+        </w:rPr>
+        <w:t>Accurate Navigation</w:t>
+      </w:r>
+    </w:p>
+    <w:p>
+      <w:pPr>
+        <w:pStyle w:val="ListParagraph"/>
+        <w:numPr>
+          <w:ilvl w:val="0"/>
+          <w:numId w:val="21"/>
+        </w:numPr>
+        <w:rPr>
+          <w:i/>
+          <w:lang w:val="en-US"/>
+        </w:rPr>
+      </w:pPr>
+      <w:r>
+        <w:rPr>
+          <w:lang w:val="en-US"/>
+        </w:rPr>
+        <w:t>Scanner Connection</w:t>
+      </w:r>
+    </w:p>
+    <w:p>
+      <w:pPr>
+        <w:pStyle w:val="ListParagraph"/>
+        <w:numPr>
+          <w:ilvl w:val="0"/>
+          <w:numId w:val="21"/>
+        </w:numPr>
+        <w:rPr>
+          <w:rFonts w:ascii="Segoe UI" w:hAnsi="Segoe UI" w:cs="Segoe UI"/>
+          <w:sz w:val="23"/>
+          <w:szCs w:val="23"/>
+          <w:lang w:val="en-US"/>
+        </w:rPr>
+      </w:pPr>
+      <w:r>
+        <w:rPr>
+          <w:rFonts w:ascii="Segoe UI" w:hAnsi="Segoe UI" w:cs="Segoe UI"/>
+          <w:sz w:val="23"/>
+          <w:szCs w:val="23"/>
+          <w:lang w:val="en-US"/>
+        </w:rPr>
+        <w:t>Load/Stress testing</w:t>
+      </w:r>
+    </w:p>
+    <w:p>
+      <w:pPr>
+        <w:rPr>
+          <w:lang w:val="en-US"/>
+        </w:rPr>
+      </w:pPr>
+    </w:p>
+    <w:p>
+      <w:pPr>
+        <w:rPr>
+          <w:lang w:val="en-US"/>
+        </w:rPr>
+      </w:pPr>
+    </w:p>
+    <w:p>
+      <w:pPr>
+        <w:rPr>
+          <w:b/>
+          <w:lang w:val="en-US"/>
+        </w:rPr>
+      </w:pPr>
+      <w:r>
+        <w:rPr>
+          <w:b/>
+          <w:lang w:val="en-US"/>
+        </w:rPr>
+        <w:t>Testing Approach</w:t>
+      </w:r>
+    </w:p>
+    <w:p>
+      <w:pPr>
+        <w:rPr>
+          <w:b/>
+          <w:lang w:val="en-US"/>
+        </w:rPr>
+      </w:pPr>
+    </w:p>
+    <w:p>
+      <w:pPr>
+        <w:rPr>
+          <w:lang w:val="en-US"/>
+        </w:rPr>
+      </w:pPr>
+      <w:r>
+        <w:rPr>
+          <w:lang w:val="en-US"/>
+        </w:rPr>
+        <w:t xml:space="preserve"> </w:t>
+      </w:r>
+      <w:r>
+        <w:rPr>
+          <w:lang w:val="en-US"/>
+        </w:rPr>
+        <w:t xml:space="preserve">We are going to create unit tests simultaneously with each new class. We are going to perform design testing, </w:t>
+      </w:r>
+      <w:r>
+        <w:rPr>
+          <w:lang w:val="en-US"/>
+        </w:rPr>
+        <w:t>asking random people to perform a variety of different tasks on the application without being familiar with it. This way we would be able to determine whether the design is user friendly enough before presenting it to the PO(s).</w:t>
+      </w:r>
+    </w:p>
+    <w:p>
+      <w:pPr>
+        <w:rPr>
+          <w:lang w:val="en-US"/>
+        </w:rPr>
+      </w:pPr>
+    </w:p>
+    <w:p>
+      <w:pPr>
+        <w:rPr>
+          <w:lang w:val="en-US"/>
+        </w:rPr>
+      </w:pPr>
+    </w:p>
+    <w:p>
+      <w:pPr>
+        <w:rPr>
+          <w:b/>
+          <w:lang w:val="en-US"/>
+        </w:rPr>
+      </w:pPr>
+      <w:r>
+        <w:rPr>
+          <w:b/>
+          <w:lang w:val="en-US"/>
+        </w:rPr>
+        <w:t>Who’s Going to Perform the T</w:t>
+      </w:r>
+      <w:r>
+        <w:rPr>
+          <w:b/>
+          <w:lang w:val="en-US"/>
+        </w:rPr>
+        <w:t>esting</w:t>
+      </w:r>
+    </w:p>
+    <w:p>
+      <w:pPr>
+        <w:rPr>
+          <w:b/>
+          <w:lang w:val="en-US"/>
+        </w:rPr>
+      </w:pPr>
+    </w:p>
+    <w:p>
+      <w:pPr>
+        <w:pStyle w:val="ListParagraph"/>
+        <w:numPr>
+          <w:ilvl w:val="0"/>
+          <w:numId w:val="22"/>
+        </w:numPr>
+        <w:rPr>
+          <w:b/>
+          <w:lang w:val="en-US"/>
+        </w:rPr>
+      </w:pPr>
+      <w:r>
+        <w:rPr>
+          <w:lang w:val="en-US"/>
+        </w:rPr>
+        <w:t>We, as a team</w:t>
+      </w:r>
+    </w:p>
+    <w:p>
+      <w:pPr>
+        <w:pStyle w:val="ListParagraph"/>
+        <w:numPr>
+          <w:ilvl w:val="0"/>
+          <w:numId w:val="22"/>
+        </w:numPr>
+        <w:rPr>
+          <w:b/>
+          <w:lang w:val="en-US"/>
+        </w:rPr>
+      </w:pPr>
+      <w:r>
+        <w:rPr>
+          <w:lang w:val="en-US"/>
+        </w:rPr>
+        <w:t>Project Teacher</w:t>
+      </w:r>
+    </w:p>
+    <w:p>
+      <w:pPr>
+        <w:pStyle w:val="ListParagraph"/>
+        <w:numPr>
+          <w:ilvl w:val="0"/>
+          <w:numId w:val="22"/>
+        </w:numPr>
+        <w:rPr>
+          <w:b/>
+          <w:lang w:val="en-US"/>
+        </w:rPr>
+      </w:pPr>
+      <w:r>
+        <w:rPr>
+          <w:lang w:val="en-US"/>
+        </w:rPr>
+        <w:t>Project Owner(s)</w:t>
+      </w:r>
+    </w:p>
+    <w:p>
+      <w:pPr>
+        <w:pStyle w:val="ListParagraph"/>
+        <w:numPr>
+          <w:ilvl w:val="0"/>
+          <w:numId w:val="22"/>
+        </w:numPr>
+        <w:rPr>
+          <w:b/>
+          <w:lang w:val="en-US"/>
+        </w:rPr>
+      </w:pPr>
+      <w:r>
+        <w:rPr>
+          <w:lang w:val="en-US"/>
+        </w:rPr>
+        <w:t>Selected Testing Audience (Random People)</w:t>
+      </w:r>
+    </w:p>
+    <w:p>
+      <w:pPr>
+        <w:rPr>
+          <w:b/>
+          <w:lang w:val="en-US"/>
+        </w:rPr>
+      </w:pPr>
+    </w:p>
+    <w:p>
+      <w:pPr>
+        <w:rPr>
+          <w:b/>
+          <w:lang w:val="en-US"/>
+        </w:rPr>
+      </w:pPr>
+    </w:p>
+    <w:p>
+      <w:pPr>
+        <w:rPr>
+          <w:b/>
+          <w:lang w:val="en-US"/>
+        </w:rPr>
+      </w:pPr>
+    </w:p>
+    <w:p>
+      <w:pPr>
+        <w:rPr>
+          <w:b/>
+          <w:lang w:val="en-US"/>
+        </w:rPr>
+      </w:pPr>
+    </w:p>
+    <w:p>
+      <w:pPr>
+        <w:pStyle w:val="Heading2"/>
+        <w:rPr>
+          <w:lang w:val="en-US"/>
+        </w:rPr>
+      </w:pPr>
+      <w:bookmarkStart w:id="53" w:name="_Toc507670787"/>
+      <w:bookmarkStart w:id="54" w:name="_Toc42673527"/>
+      <w:r>
+        <w:rPr>
+          <w:lang w:val="en-US"/>
+        </w:rPr>
+        <w:lastRenderedPageBreak/>
+        <w:t>Test</w:t>
+      </w:r>
+      <w:r>
+        <w:rPr>
+          <w:lang w:val="en-US"/>
+        </w:rPr>
+        <w:t xml:space="preserve"> </w:t>
+      </w:r>
+      <w:r>
+        <w:rPr>
+          <w:lang w:val="en-US"/>
+        </w:rPr>
+        <w:t>environment and required resources</w:t>
+      </w:r>
+      <w:bookmarkEnd w:id="53"/>
+      <w:bookmarkEnd w:id="54"/>
+    </w:p>
+    <w:p>
+      <w:pPr>
+        <w:rPr>
+          <w:i/>
+        </w:rPr>
+      </w:pPr>
+    </w:p>
+    <w:p>
+      <w:pPr>
+        <w:rPr>
+          <w:lang w:val="en-US"/>
+        </w:rPr>
+      </w:pPr>
+      <w:r>
+        <w:rPr>
+          <w:lang w:val="en-US"/>
+        </w:rPr>
+        <w:t xml:space="preserve">Our group would aim to stick to the continuous integration strategy, even though sometimes something might come up unexpected and due to that there is a possibility to apply our own way of committing and merging the code during the test periods. </w:t>
+      </w:r>
+    </w:p>
+    <w:bookmarkEnd w:id="47"/>
+    <w:bookmarkEnd w:id="48"/>
+    <w:bookmarkEnd w:id="49"/>
+    <w:bookmarkEnd w:id="50"/>
+    <w:p>
+      <w:pPr>
+        <w:rPr>
+          <w:lang w:val="en-US"/>
+        </w:rPr>
+      </w:pPr>
+    </w:p>
+    <w:p>
+      <w:pPr>
+        <w:pStyle w:val="Heading2"/>
+      </w:pPr>
+      <w:bookmarkStart w:id="55" w:name="_Toc507670788"/>
+      <w:bookmarkStart w:id="56" w:name="_Toc42673528"/>
+      <w:r>
+        <w:t xml:space="preserve">Configuration </w:t>
+      </w:r>
+      <w:r>
+        <w:t>management</w:t>
+      </w:r>
+      <w:bookmarkEnd w:id="55"/>
+      <w:bookmarkEnd w:id="56"/>
+    </w:p>
+    <w:p>
+      <w:pPr>
+        <w:rPr>
+          <w:lang w:val="en-US"/>
+        </w:rPr>
+      </w:pPr>
+      <w:r>
+        <w:rPr>
+          <w:i/>
+          <w:lang w:val="en-GB"/>
+        </w:rPr>
+        <w:br/>
+      </w:r>
+      <w:r>
+        <w:rPr>
+          <w:lang w:val="en-US"/>
+        </w:rPr>
+        <w:t xml:space="preserve">We are going to </w:t>
+      </w:r>
+      <w:r>
+        <w:rPr>
+          <w:lang w:val="en-US"/>
+        </w:rPr>
+        <w:t>use multiple branches. We’d have a production branch on which we’d commit regular updates and a master branch, to which working versions would be merged once finished.</w:t>
+      </w:r>
+    </w:p>
+    <w:p>
+      <w:pPr>
+        <w:rPr>
+          <w:lang w:val="en-US"/>
+        </w:rPr>
+      </w:pPr>
+      <w:r>
+        <w:rPr>
+          <w:lang w:val="en-US"/>
+        </w:rPr>
+        <w:t>Our repository will be adapted f</w:t>
+      </w:r>
+      <w:r>
+        <w:rPr>
+          <w:lang w:val="en-US"/>
+        </w:rPr>
+        <w:t>or continuous integration.</w:t>
+      </w:r>
+    </w:p>
+    <w:p>
+      <w:pPr>
+        <w:rPr>
+          <w:lang w:val="en-GB"/>
+        </w:rPr>
+      </w:pPr>
+    </w:p>
+    <w:p>
+      <w:pPr>
+        <w:rPr>
+          <w:lang w:val="en-GB"/>
+        </w:rPr>
+      </w:pPr>
+    </w:p>
+    <w:p>
+      <w:pPr>
+        <w:rPr>
+          <w:lang w:val="en-GB"/>
+        </w:rPr>
+      </w:pPr>
+    </w:p>
+    <w:p>
+      <w:pPr>
+        <w:rPr>
+          <w:lang w:val="en-GB"/>
+        </w:rPr>
+      </w:pPr>
+    </w:p>
+    <w:p>
+      <w:pPr>
+        <w:pStyle w:val="Heading1"/>
+      </w:pPr>
+      <w:bookmarkStart w:id="57" w:name="_Toc327581064"/>
+      <w:bookmarkStart w:id="58" w:name="_Toc327581614"/>
+      <w:bookmarkStart w:id="59" w:name="_Toc327583394"/>
+      <w:bookmarkStart w:id="60" w:name="_Toc339966133"/>
+      <w:bookmarkStart w:id="61" w:name="_Toc507670789"/>
+      <w:bookmarkStart w:id="62" w:name="_Toc42673529"/>
+      <w:r>
+        <w:lastRenderedPageBreak/>
+        <w:t>Financ</w:t>
+      </w:r>
+      <w:bookmarkEnd w:id="57"/>
+      <w:bookmarkEnd w:id="58"/>
+      <w:bookmarkEnd w:id="59"/>
+      <w:bookmarkEnd w:id="60"/>
+      <w:r>
+        <w:t xml:space="preserve">es and </w:t>
+      </w:r>
+      <w:r>
+        <w:t>r</w:t>
+      </w:r>
+      <w:r>
+        <w:t>isk</w:t>
+      </w:r>
+      <w:bookmarkEnd w:id="61"/>
+      <w:bookmarkEnd w:id="62"/>
+    </w:p>
+    <w:p>
+      <w:pPr>
+        <w:pStyle w:val="Heading2"/>
+      </w:pPr>
+      <w:bookmarkStart w:id="63" w:name="_Toc42673530"/>
+      <w:r>
+        <w:t>Project budget</w:t>
+      </w:r>
+      <w:bookmarkEnd w:id="63"/>
+      <w:r>
+        <w:t xml:space="preserve"> </w:t>
+      </w:r>
+    </w:p>
+    <w:p>
+      <w:pPr>
+        <w:rPr>
+          <w:lang w:val="en-US"/>
+        </w:rPr>
+      </w:pPr>
+      <w:r>
+        <w:rPr>
+          <w:lang w:val="en-US"/>
+        </w:rPr>
+        <w:t>Specific budget is not required for our project at this point.</w:t>
+      </w:r>
+    </w:p>
+    <w:p>
+      <w:pPr>
+        <w:rPr>
+          <w:i/>
+          <w:sz w:val="16"/>
+          <w:szCs w:val="16"/>
+          <w:lang w:val="en-US"/>
+        </w:rPr>
+      </w:pPr>
+    </w:p>
+    <w:p>
+      <w:pPr>
+        <w:rPr>
+          <w:lang w:val="en-US"/>
+        </w:rPr>
+      </w:pPr>
+      <w:bookmarkStart w:id="64" w:name="_Toc327581073"/>
+      <w:bookmarkStart w:id="65" w:name="_Toc327581623"/>
+      <w:bookmarkStart w:id="66" w:name="_Toc327583403"/>
+    </w:p>
+    <w:p>
+      <w:pPr>
+        <w:pStyle w:val="Heading2"/>
+      </w:pPr>
+      <w:bookmarkStart w:id="67" w:name="_Toc42673531"/>
+      <w:bookmarkEnd w:id="64"/>
+      <w:bookmarkEnd w:id="65"/>
+      <w:bookmarkEnd w:id="66"/>
+      <w:r>
+        <w:t>Risk and mitigation</w:t>
+      </w:r>
+      <w:bookmarkEnd w:id="67"/>
+    </w:p>
+    <w:p/>
+    <w:tbl>
+      <w:tblPr>
+        <w:tblW w:w="10060" w:type="dxa"/>
+        <w:tblBorders>
+          <w:top w:val="single" w:sz="4" w:space="0" w:color="DDD9C3" w:themeColor="background2" w:themeShade="E6"/>
+          <w:left w:val="single" w:sz="4" w:space="0" w:color="DDD9C3" w:themeColor="background2" w:themeShade="E6"/>
+          <w:bottom w:val="single" w:sz="4" w:space="0" w:color="DDD9C3" w:themeColor="background2" w:themeShade="E6"/>
+          <w:right w:val="single" w:sz="4" w:space="0" w:color="DDD9C3" w:themeColor="background2" w:themeShade="E6"/>
+          <w:insideH w:val="single" w:sz="4" w:space="0" w:color="DDD9C3" w:themeColor="background2" w:themeShade="E6"/>
+          <w:insideV w:val="single" w:sz="4" w:space="0" w:color="DDD9C3" w:themeColor="background2" w:themeShade="E6"/>
+        </w:tblBorders>
+        <w:tblLook w:val="0000" w:firstRow="0" w:lastRow="0" w:firstColumn="0" w:lastColumn="0" w:noHBand="0" w:noVBand="0"/>
+      </w:tblPr>
+      <w:tblGrid>
+        <w:gridCol w:w="1812"/>
+        <w:gridCol w:w="995"/>
+        <w:gridCol w:w="1299"/>
+        <w:gridCol w:w="2977"/>
+        <w:gridCol w:w="2977"/>
+      </w:tblGrid>
+      <w:tr>
+        <w:tc>
+          <w:tcPr>
+            <w:tcW w:w="1812" w:type="dxa"/>
+            <w:shd w:val="clear" w:color="auto" w:fill="FFFFFF" w:themeFill="background1"/>
+          </w:tcPr>
+          <w:p>
+            <w:pPr>
+              <w:pStyle w:val="tabelheader"/>
+              <w:rPr>
+                <w:b/>
+                <w:color w:val="1F497D" w:themeColor="text2"/>
+                <w:sz w:val="20"/>
+              </w:rPr>
+            </w:pPr>
+            <w:r>
+              <w:rPr>
+                <w:b/>
+                <w:color w:val="1F497D" w:themeColor="text2"/>
+                <w:sz w:val="20"/>
+              </w:rPr>
+              <w:t>Risk</w:t>
+            </w:r>
+          </w:p>
+        </w:tc>
+        <w:tc>
+          <w:tcPr>
+            <w:tcW w:w="995" w:type="dxa"/>
+            <w:shd w:val="clear" w:color="auto" w:fill="FFFFFF" w:themeFill="background1"/>
+          </w:tcPr>
+          <w:p>
+            <w:pPr>
+              <w:pStyle w:val="tabelheader"/>
+              <w:jc w:val="center"/>
+              <w:rPr>
+                <w:b/>
+                <w:color w:val="1F497D" w:themeColor="text2"/>
+                <w:sz w:val="20"/>
+                <w:lang w:val="en-US"/>
+              </w:rPr>
+            </w:pPr>
+            <w:r>
+              <w:rPr>
+                <w:b/>
+                <w:color w:val="1F497D" w:themeColor="text2"/>
+                <w:sz w:val="20"/>
+                <w:lang w:val="en-US"/>
+              </w:rPr>
+              <w:t>Severity</w:t>
+            </w:r>
+          </w:p>
+        </w:tc>
+        <w:tc>
+          <w:tcPr>
+            <w:tcW w:w="1299" w:type="dxa"/>
+            <w:shd w:val="clear" w:color="auto" w:fill="FFFFFF" w:themeFill="background1"/>
+          </w:tcPr>
+          <w:p>
+            <w:pPr>
+              <w:pStyle w:val="tabelheader"/>
+              <w:jc w:val="center"/>
+              <w:rPr>
+                <w:b/>
+                <w:color w:val="1F497D" w:themeColor="text2"/>
+                <w:sz w:val="20"/>
+                <w:lang w:val="en-US"/>
+              </w:rPr>
+            </w:pPr>
+            <w:r>
+              <w:rPr>
+                <w:b/>
+                <w:color w:val="1F497D" w:themeColor="text2"/>
+                <w:sz w:val="20"/>
+                <w:lang w:val="en-US"/>
+              </w:rPr>
+              <w:t>Probability</w:t>
+            </w:r>
+          </w:p>
+        </w:tc>
+        <w:tc>
+          <w:tcPr>
+            <w:tcW w:w="2977" w:type="dxa"/>
+            <w:shd w:val="clear" w:color="auto" w:fill="FFFFFF" w:themeFill="background1"/>
+          </w:tcPr>
+          <w:p>
+            <w:pPr>
+              <w:pStyle w:val="tabelheader"/>
+              <w:rPr>
+                <w:b/>
+                <w:color w:val="1F497D" w:themeColor="text2"/>
+                <w:sz w:val="20"/>
+                <w:lang w:val="en-US"/>
+              </w:rPr>
+            </w:pPr>
+            <w:r>
+              <w:rPr>
+                <w:b/>
+                <w:color w:val="1F497D" w:themeColor="text2"/>
+                <w:sz w:val="20"/>
+                <w:lang w:val="en-US"/>
+              </w:rPr>
+              <w:t>Prevention a</w:t>
+            </w:r>
+            <w:r>
+              <w:rPr>
+                <w:b/>
+                <w:color w:val="1F497D" w:themeColor="text2"/>
+                <w:sz w:val="20"/>
+                <w:lang w:val="en-US"/>
+              </w:rPr>
+              <w:t>ctivities</w:t>
+            </w:r>
+          </w:p>
+        </w:tc>
+        <w:tc>
+          <w:tcPr>
+            <w:tcW w:w="2977" w:type="dxa"/>
+            <w:shd w:val="clear" w:color="auto" w:fill="FFFFFF" w:themeFill="background1"/>
+          </w:tcPr>
+          <w:p>
+            <w:pPr>
+              <w:pStyle w:val="tabelheader"/>
+              <w:rPr>
+                <w:b/>
+                <w:color w:val="1F497D" w:themeColor="text2"/>
+                <w:sz w:val="20"/>
+                <w:lang w:val="en-US"/>
+              </w:rPr>
+            </w:pPr>
+            <w:r>
+              <w:rPr>
+                <w:b/>
+                <w:color w:val="1F497D" w:themeColor="text2"/>
+                <w:sz w:val="20"/>
+                <w:lang w:val="en-US"/>
+              </w:rPr>
+              <w:t>Mitigation activities</w:t>
+            </w:r>
+          </w:p>
+        </w:tc>
+      </w:tr>
+      <w:tr>
+        <w:trPr>
+          <w:trHeight w:val="397"/>
+        </w:trPr>
+        <w:tc>
+          <w:tcPr>
+            <w:tcW w:w="1812" w:type="dxa"/>
+            <w:vAlign w:val="center"/>
+          </w:tcPr>
+          <w:p>
+            <w:pPr>
+              <w:pStyle w:val="Tabelbody"/>
+              <w:numPr>
+                <w:ilvl w:val="0"/>
+                <w:numId w:val="13"/>
+              </w:numPr>
+              <w:ind w:left="284" w:hanging="284"/>
+              <w:rPr>
+                <w:sz w:val="20"/>
+                <w:lang w:val="en-US"/>
+              </w:rPr>
+            </w:pPr>
+            <w:r>
+              <w:rPr>
+                <w:sz w:val="20"/>
+                <w:lang w:val="en-US"/>
+              </w:rPr>
+              <w:t>A group member is unavailable for team meeting</w:t>
+            </w:r>
+          </w:p>
+        </w:tc>
+        <w:tc>
+          <w:tcPr>
+            <w:tcW w:w="995" w:type="dxa"/>
+          </w:tcPr>
+          <w:p>
+            <w:pPr>
+              <w:pStyle w:val="Tabelbody"/>
+              <w:jc w:val="center"/>
+              <w:rPr>
+                <w:sz w:val="20"/>
+                <w:lang w:val="en-US"/>
+              </w:rPr>
+            </w:pPr>
+            <w:r>
+              <w:rPr>
+                <w:sz w:val="20"/>
+                <w:lang w:val="en-US"/>
+              </w:rPr>
+              <w:t>Low</w:t>
+            </w:r>
+          </w:p>
+        </w:tc>
+        <w:tc>
+          <w:tcPr>
+            <w:tcW w:w="1299" w:type="dxa"/>
+          </w:tcPr>
+          <w:p>
+            <w:pPr>
+              <w:pStyle w:val="Tabelbody"/>
+              <w:jc w:val="center"/>
+              <w:rPr>
+                <w:sz w:val="20"/>
+                <w:lang w:val="en-US"/>
+              </w:rPr>
+            </w:pPr>
+            <w:r>
+              <w:rPr>
+                <w:sz w:val="20"/>
+                <w:lang w:val="en-US"/>
+              </w:rPr>
+              <w:t>Medium</w:t>
+            </w:r>
+          </w:p>
+        </w:tc>
+        <w:tc>
+          <w:tcPr>
+            <w:tcW w:w="2977" w:type="dxa"/>
+            <w:vAlign w:val="center"/>
+          </w:tcPr>
+          <w:p>
+            <w:pPr>
+              <w:pStyle w:val="Tabelbody"/>
+              <w:rPr>
+                <w:sz w:val="20"/>
+                <w:lang w:val="en-US"/>
+              </w:rPr>
+            </w:pPr>
+            <w:r>
+              <w:rPr>
+                <w:sz w:val="20"/>
+                <w:lang w:val="en-US"/>
+              </w:rPr>
+              <w:t>Contact all members a reasonable time before the meeting (At least 12 hours before the meeting occurs)</w:t>
+            </w:r>
+          </w:p>
+        </w:tc>
+        <w:tc>
+          <w:tcPr>
+            <w:tcW w:w="2977" w:type="dxa"/>
+            <w:vAlign w:val="center"/>
+          </w:tcPr>
+          <w:p>
+            <w:pPr>
+              <w:pStyle w:val="Tabelbody"/>
+              <w:rPr>
+                <w:sz w:val="20"/>
+                <w:lang w:val="en-US"/>
+              </w:rPr>
+            </w:pPr>
+            <w:r>
+              <w:rPr>
+                <w:sz w:val="20"/>
+                <w:lang w:val="en-US"/>
+              </w:rPr>
+              <w:t>If a group member is missing from a team meeting, he should be informed about what has been discussed and about any decisions that have taken place in his absence.</w:t>
+            </w:r>
+          </w:p>
+        </w:tc>
+      </w:tr>
+      <w:tr>
+        <w:trPr>
+          <w:trHeight w:val="397"/>
+        </w:trPr>
+        <w:tc>
+          <w:tcPr>
+            <w:tcW w:w="1812" w:type="dxa"/>
+            <w:vAlign w:val="center"/>
+          </w:tcPr>
+          <w:p>
+            <w:pPr>
+              <w:pStyle w:val="Tabelbody"/>
+              <w:numPr>
+                <w:ilvl w:val="0"/>
+                <w:numId w:val="13"/>
+              </w:numPr>
+              <w:ind w:left="284" w:hanging="284"/>
+              <w:rPr>
+                <w:sz w:val="20"/>
+                <w:lang w:val="en-US"/>
+              </w:rPr>
+            </w:pPr>
+            <w:r>
+              <w:rPr>
+                <w:sz w:val="20"/>
+                <w:lang w:val="en-US"/>
+              </w:rPr>
+              <w:t>A group member is unavailable for tutor/PO meeting</w:t>
+            </w:r>
+          </w:p>
+        </w:tc>
+        <w:tc>
+          <w:tcPr>
+            <w:tcW w:w="995" w:type="dxa"/>
+          </w:tcPr>
+          <w:p>
+            <w:pPr>
+              <w:pStyle w:val="Tabelbody"/>
+              <w:jc w:val="center"/>
+              <w:rPr>
+                <w:sz w:val="20"/>
+                <w:lang w:val="en-US"/>
+              </w:rPr>
+            </w:pPr>
+            <w:r>
+              <w:rPr>
+                <w:sz w:val="20"/>
+                <w:lang w:val="en-US"/>
+              </w:rPr>
+              <w:t>Medium</w:t>
+            </w:r>
+          </w:p>
+        </w:tc>
+        <w:tc>
+          <w:tcPr>
+            <w:tcW w:w="1299" w:type="dxa"/>
+          </w:tcPr>
+          <w:p>
+            <w:pPr>
+              <w:pStyle w:val="Tabelbody"/>
+              <w:jc w:val="center"/>
+              <w:rPr>
+                <w:sz w:val="20"/>
+                <w:lang w:val="en-US"/>
+              </w:rPr>
+            </w:pPr>
+            <w:r>
+              <w:rPr>
+                <w:sz w:val="20"/>
+                <w:lang w:val="en-US"/>
+              </w:rPr>
+              <w:t>Low</w:t>
+            </w:r>
+          </w:p>
+        </w:tc>
+        <w:tc>
+          <w:tcPr>
+            <w:tcW w:w="2977" w:type="dxa"/>
+            <w:vAlign w:val="center"/>
+          </w:tcPr>
+          <w:p>
+            <w:pPr>
+              <w:pStyle w:val="Tabelbody"/>
+              <w:rPr>
+                <w:sz w:val="20"/>
+                <w:lang w:val="en-US"/>
+              </w:rPr>
+            </w:pPr>
+            <w:r>
+              <w:rPr>
+                <w:sz w:val="20"/>
+                <w:lang w:val="en-US"/>
+              </w:rPr>
+              <w:t xml:space="preserve">Contact all members a reasonable time before the meeting; All members must submit their work into the repository after finishing. </w:t>
+            </w:r>
+          </w:p>
+        </w:tc>
+        <w:tc>
+          <w:tcPr>
+            <w:tcW w:w="2977" w:type="dxa"/>
+            <w:vAlign w:val="center"/>
+          </w:tcPr>
+          <w:p>
+            <w:pPr>
+              <w:pStyle w:val="Tabelbody"/>
+              <w:rPr>
+                <w:sz w:val="20"/>
+                <w:lang w:val="en-US"/>
+              </w:rPr>
+            </w:pPr>
+            <w:r>
+              <w:rPr>
+                <w:sz w:val="20"/>
+                <w:lang w:val="en-US"/>
+              </w:rPr>
+              <w:t>If a group member is missing from an important meeting, inform the other participants of the meeting and present the latest work they have submitted to the repository.</w:t>
+            </w:r>
+          </w:p>
+        </w:tc>
+      </w:tr>
+      <w:tr>
+        <w:trPr>
+          <w:trHeight w:val="397"/>
+        </w:trPr>
+        <w:tc>
+          <w:tcPr>
+            <w:tcW w:w="1812" w:type="dxa"/>
+            <w:vAlign w:val="center"/>
+          </w:tcPr>
+          <w:p>
+            <w:pPr>
+              <w:pStyle w:val="Tabelbody"/>
+              <w:numPr>
+                <w:ilvl w:val="0"/>
+                <w:numId w:val="13"/>
+              </w:numPr>
+              <w:ind w:left="284" w:hanging="284"/>
+              <w:rPr>
+                <w:sz w:val="20"/>
+                <w:lang w:val="en-US"/>
+              </w:rPr>
+            </w:pPr>
+            <w:r>
+              <w:rPr>
+                <w:sz w:val="20"/>
+                <w:lang w:val="en-US"/>
+              </w:rPr>
+              <w:t xml:space="preserve">Misinterpreting </w:t>
+            </w:r>
+            <w:proofErr w:type="spellStart"/>
+            <w:r>
+              <w:rPr>
+                <w:sz w:val="20"/>
+                <w:lang w:val="en-US"/>
+              </w:rPr>
+              <w:t>requiremrent</w:t>
+            </w:r>
+            <w:proofErr w:type="spellEnd"/>
+            <w:r>
+              <w:rPr>
+                <w:sz w:val="20"/>
+                <w:lang w:val="en-US"/>
+              </w:rPr>
+              <w:t xml:space="preserve"> </w:t>
+            </w:r>
+          </w:p>
+        </w:tc>
+        <w:tc>
+          <w:tcPr>
+            <w:tcW w:w="995" w:type="dxa"/>
+          </w:tcPr>
+          <w:p>
+            <w:pPr>
+              <w:pStyle w:val="Tabelbody"/>
+              <w:jc w:val="center"/>
+              <w:rPr>
+                <w:sz w:val="20"/>
+                <w:lang w:val="en-US"/>
+              </w:rPr>
+            </w:pPr>
+            <w:r>
+              <w:rPr>
+                <w:sz w:val="20"/>
+                <w:lang w:val="en-US"/>
+              </w:rPr>
+              <w:t>High</w:t>
+            </w:r>
+          </w:p>
+        </w:tc>
+        <w:tc>
+          <w:tcPr>
+            <w:tcW w:w="1299" w:type="dxa"/>
+          </w:tcPr>
+          <w:p>
+            <w:pPr>
+              <w:pStyle w:val="Tabelbody"/>
+              <w:jc w:val="center"/>
+              <w:rPr>
+                <w:sz w:val="20"/>
+                <w:lang w:val="en-US"/>
+              </w:rPr>
+            </w:pPr>
+            <w:r>
+              <w:rPr>
+                <w:sz w:val="20"/>
+                <w:lang w:val="en-US"/>
+              </w:rPr>
+              <w:t>High</w:t>
+            </w:r>
+          </w:p>
+        </w:tc>
+        <w:tc>
+          <w:tcPr>
+            <w:tcW w:w="2977" w:type="dxa"/>
+            <w:vAlign w:val="center"/>
+          </w:tcPr>
+          <w:p>
+            <w:pPr>
+              <w:pStyle w:val="Tabelbody"/>
+              <w:rPr>
+                <w:sz w:val="20"/>
+                <w:lang w:val="en-US"/>
+              </w:rPr>
+            </w:pPr>
+            <w:r>
+              <w:rPr>
+                <w:sz w:val="20"/>
+                <w:lang w:val="en-US"/>
+              </w:rPr>
+              <w:t>Contact the PO frequently or ask the teacher; consulting all the members</w:t>
+            </w:r>
+          </w:p>
+        </w:tc>
+        <w:tc>
+          <w:tcPr>
+            <w:tcW w:w="2977" w:type="dxa"/>
+            <w:vAlign w:val="center"/>
+          </w:tcPr>
+          <w:p>
+            <w:pPr>
+              <w:pStyle w:val="Tabelbody"/>
+              <w:rPr>
+                <w:sz w:val="20"/>
+                <w:lang w:val="en-US"/>
+              </w:rPr>
+            </w:pPr>
+            <w:r>
+              <w:rPr>
+                <w:sz w:val="20"/>
+                <w:lang w:val="en-US"/>
+              </w:rPr>
+              <w:t>If particular task was interpret wrong, the team should always ask questions about it and discuss with the group how it should be done.</w:t>
+            </w:r>
+          </w:p>
+        </w:tc>
+      </w:tr>
+    </w:tbl>
+    <w:p>
+      <w:pPr>
+        <w:rPr>
+          <w:sz w:val="2"/>
+          <w:szCs w:val="2"/>
+          <w:lang w:val="en-US"/>
+        </w:rPr>
+      </w:pPr>
+    </w:p>
+    <w:p>
+      <w:pPr>
+        <w:rPr>
+          <w:lang w:val="en-US"/>
+        </w:rPr>
+      </w:pPr>
+    </w:p>
+    <w:p>
+      <w:pPr>
+        <w:rPr>
+          <w:lang w:val="en-US"/>
+        </w:rPr>
+      </w:pPr>
+    </w:p>
+    <w:p>
+      <w:pPr>
+        <w:rPr>
+          <w:lang w:val="en-US"/>
+        </w:rPr>
+      </w:pPr>
+    </w:p>
+    <w:p>
+      <w:pPr>
+        <w:rPr>
+          <w:lang w:val="en-US"/>
+        </w:rPr>
+      </w:pPr>
+    </w:p>
+    <w:p>
+      <w:pPr>
+        <w:rPr>
+          <w:lang w:val="en-US"/>
+        </w:rPr>
+      </w:pPr>
+    </w:p>
+    <w:p>
+      <w:pPr>
+        <w:jc w:val="center"/>
+        <w:rPr>
+          <w:rFonts w:cs="Arial"/>
+          <w:lang w:val="en-US"/>
+        </w:rPr>
+      </w:pPr>
     </w:p>
     <w:sectPr>
       <w:footerReference w:type="default" r:id="rId14"/>
@@ -11373,6 +11871,7 @@
     <w:lsdException w:name="HTML Sample" w:semiHidden="1" w:unhideWhenUsed="1"/>
     <w:lsdException w:name="HTML Typewriter" w:semiHidden="1" w:unhideWhenUsed="1"/>
     <w:lsdException w:name="HTML Variable" w:semiHidden="1" w:unhideWhenUsed="1"/>
+    <w:lsdException w:name="Normal Table" w:semiHidden="1" w:unhideWhenUsed="1"/>
     <w:lsdException w:name="annotation subject" w:semiHidden="1" w:unhideWhenUsed="1"/>
     <w:lsdException w:name="No List" w:semiHidden="1" w:unhideWhenUsed="1"/>
     <w:lsdException w:name="Outline List 1" w:semiHidden="1" w:unhideWhenUsed="1"/>
@@ -11415,8 +11914,11 @@
     <w:lsdException w:name="Table Contemporary" w:semiHidden="1" w:unhideWhenUsed="1"/>
     <w:lsdException w:name="Table Elegant" w:semiHidden="1" w:unhideWhenUsed="1"/>
     <w:lsdException w:name="Table Professional" w:semiHidden="1" w:unhideWhenUsed="1"/>
+    <w:lsdException w:name="Table Subtle 1" w:semiHidden="1" w:unhideWhenUsed="1"/>
     <w:lsdException w:name="Table Subtle 2" w:semiHidden="1" w:unhideWhenUsed="1"/>
     <w:lsdException w:name="Table Web 1" w:semiHidden="1" w:unhideWhenUsed="1"/>
+    <w:lsdException w:name="Table Web 2" w:semiHidden="1" w:unhideWhenUsed="1"/>
+    <w:lsdException w:name="Table Web 3" w:semiHidden="1" w:unhideWhenUsed="1"/>
     <w:lsdException w:name="Balloon Text" w:semiHidden="1" w:unhideWhenUsed="1"/>
     <w:lsdException w:name="Table Grid" w:uiPriority="59"/>
     <w:lsdException w:name="Table Theme" w:semiHidden="1" w:unhideWhenUsed="1"/>

</xml_diff>